<commit_message>
Debug | Fix save data to file | Split traj to xyz in trials table
Debug last commits.
Fixed events timings.
Added blue touch dots.
</commit_message>
<xml_diff>
--- a/paper/Khen_Methods.docx
+++ b/paper/Khen_Methods.docx
@@ -829,21 +829,12 @@
         </w:rPr>
         <w:t xml:space="preserve"> </w:t>
       </w:r>
-      <w:proofErr w:type="spellStart"/>
       <w:r>
         <w:rPr>
           <w:sz w:val="20"/>
           <w:szCs w:val="20"/>
         </w:rPr>
-        <w:t>Ramsøy</w:t>
-      </w:r>
-      <w:proofErr w:type="spellEnd"/>
-      <w:r>
-        <w:rPr>
-          <w:sz w:val="20"/>
-          <w:szCs w:val="20"/>
-        </w:rPr>
-        <w:t xml:space="preserve"> 2004 - Introspection and subliminal perception</w:t>
+        <w:t>Ramsøy 2004 - Introspection and subliminal perception</w:t>
       </w:r>
       <w:r>
         <w:rPr>
@@ -1229,29 +1220,7 @@
               <w:rPr/>
             </w:rPrChange>
           </w:rPr>
-          <w:t xml:space="preserve">cite: </w:t>
-        </w:r>
-        <w:proofErr w:type="spellStart"/>
-        <w:r>
-          <w:rPr>
-            <w:sz w:val="18"/>
-            <w:szCs w:val="18"/>
-            <w:rPrChange w:id="69" w:author="Chen Heller" w:date="2020-11-10T18:59:00Z">
-              <w:rPr/>
-            </w:rPrChange>
-          </w:rPr>
-          <w:t>Dell'Acqua</w:t>
-        </w:r>
-        <w:proofErr w:type="spellEnd"/>
-        <w:r>
-          <w:rPr>
-            <w:sz w:val="18"/>
-            <w:szCs w:val="18"/>
-            <w:rPrChange w:id="70" w:author="Chen Heller" w:date="2020-11-10T18:59:00Z">
-              <w:rPr/>
-            </w:rPrChange>
-          </w:rPr>
-          <w:t xml:space="preserve"> 1999 - Unconscious semantic priming from pictures</w:t>
+          <w:t>cite: Dell'Acqua 1999 - Unconscious semantic priming from pictures</w:t>
         </w:r>
         <w:r>
           <w:t>)</w:t>
@@ -1275,7 +1244,7 @@
         <w:pStyle w:val="NoSpacing"/>
         <w:bidi w:val="0"/>
         <w:rPr>
-          <w:ins w:id="71" w:author="Chen Heller" w:date="2020-11-10T16:22:00Z"/>
+          <w:ins w:id="69" w:author="Chen Heller" w:date="2020-11-10T16:22:00Z"/>
           <w:rtl/>
         </w:rPr>
       </w:pPr>
@@ -1288,24 +1257,24 @@
       <w:r>
         <w:t xml:space="preserve"> forced choice response to be at chance level, </w:t>
       </w:r>
-      <w:commentRangeStart w:id="72"/>
-      <w:commentRangeStart w:id="73"/>
+      <w:commentRangeStart w:id="70"/>
+      <w:commentRangeStart w:id="71"/>
       <w:r>
         <w:t>otherwise we will conclude subject is conscious of prime.</w:t>
       </w:r>
-      <w:commentRangeEnd w:id="72"/>
-      <w:r>
-        <w:rPr>
-          <w:rStyle w:val="CommentReference"/>
-        </w:rPr>
-        <w:commentReference w:id="72"/>
-      </w:r>
-      <w:commentRangeEnd w:id="73"/>
-      <w:r>
-        <w:rPr>
-          <w:rStyle w:val="CommentReference"/>
-        </w:rPr>
-        <w:commentReference w:id="73"/>
+      <w:commentRangeEnd w:id="70"/>
+      <w:r>
+        <w:rPr>
+          <w:rStyle w:val="CommentReference"/>
+        </w:rPr>
+        <w:commentReference w:id="70"/>
+      </w:r>
+      <w:commentRangeEnd w:id="71"/>
+      <w:r>
+        <w:rPr>
+          <w:rStyle w:val="CommentReference"/>
+        </w:rPr>
+        <w:commentReference w:id="71"/>
       </w:r>
     </w:p>
     <w:p>
@@ -1313,28 +1282,38 @@
         <w:pStyle w:val="NoSpacing"/>
         <w:bidi w:val="0"/>
         <w:rPr>
-          <w:ins w:id="74" w:author="Chen Heller" w:date="2020-11-10T16:26:00Z"/>
-        </w:rPr>
-      </w:pPr>
-      <w:proofErr w:type="spellStart"/>
-      <w:ins w:id="75" w:author="Chen Heller" w:date="2020-11-10T16:22:00Z">
-        <w:r>
-          <w:t>Dehane</w:t>
-        </w:r>
-        <w:proofErr w:type="spellEnd"/>
-        <w:r>
-          <w:t xml:space="preserve"> = in exp 1 subs detected 7.1% of primed words</w:t>
+          <w:ins w:id="72" w:author="Chen Heller" w:date="2020-11-10T16:26:00Z"/>
+        </w:rPr>
+      </w:pPr>
+      <w:ins w:id="73" w:author="Chen Heller" w:date="2020-11-10T16:22:00Z">
+        <w:r>
+          <w:t>Dehane = in exp 1 subs detected 7.1% of primed words</w:t>
         </w:r>
       </w:ins>
+      <w:ins w:id="74" w:author="Chen Heller" w:date="2020-11-10T16:23:00Z">
+        <w:r>
+          <w:t xml:space="preserve">, which was </w:t>
+        </w:r>
+        <w:r>
+          <w:t>statistically</w:t>
+        </w:r>
+        <w:r>
+          <w:t xml:space="preserve"> not different </w:t>
+        </w:r>
+      </w:ins>
+    </w:p>
+    <w:p>
+      <w:pPr>
+        <w:pStyle w:val="NoSpacing"/>
+        <w:bidi w:val="0"/>
+        <w:ind w:firstLine="720"/>
+        <w:rPr>
+          <w:ins w:id="75" w:author="Chen Heller" w:date="2020-11-10T16:26:00Z"/>
+        </w:rPr>
+      </w:pPr>
       <w:ins w:id="76" w:author="Chen Heller" w:date="2020-11-10T16:23:00Z">
         <w:r>
-          <w:t xml:space="preserve">, which was </w:t>
-        </w:r>
-        <w:r>
-          <w:t>statistically</w:t>
-        </w:r>
-        <w:r>
-          <w:t xml:space="preserve"> not different </w:t>
+          <w:t>from new words detection (6%).</w:t>
         </w:r>
       </w:ins>
     </w:p>
@@ -1344,14 +1323,32 @@
         <w:bidi w:val="0"/>
         <w:ind w:firstLine="720"/>
         <w:rPr>
-          <w:ins w:id="77" w:author="Chen Heller" w:date="2020-11-10T16:26:00Z"/>
-        </w:rPr>
-      </w:pPr>
-      <w:ins w:id="78" w:author="Chen Heller" w:date="2020-11-10T16:23:00Z">
-        <w:r>
-          <w:t>from new words detection (6%).</w:t>
+          <w:ins w:id="77" w:author="Chen Heller" w:date="2020-11-10T16:31:00Z"/>
+        </w:rPr>
+      </w:pPr>
+      <w:ins w:id="78" w:author="Chen Heller" w:date="2020-11-10T16:26:00Z">
+        <w:r>
+          <w:t xml:space="preserve">Exp 1 forced choice didn't </w:t>
         </w:r>
       </w:ins>
+      <w:ins w:id="79" w:author="Chen Heller" w:date="2020-11-10T16:31:00Z">
+        <w:r>
+          <w:t>d</w:t>
+        </w:r>
+      </w:ins>
+      <w:ins w:id="80" w:author="Chen Heller" w:date="2020-11-10T16:26:00Z">
+        <w:r>
+          <w:t>iffer from chance (52.9%, t=1.63, p&gt;0.10</w:t>
+        </w:r>
+        <w:r>
+          <w:t>)</w:t>
+        </w:r>
+      </w:ins>
+      <w:ins w:id="81" w:author="Chen Heller" w:date="2020-11-10T16:27:00Z">
+        <w:r>
+          <w:t>.</w:t>
+        </w:r>
+      </w:ins>
     </w:p>
     <w:p>
       <w:pPr>
@@ -1359,81 +1356,24 @@
         <w:bidi w:val="0"/>
         <w:ind w:firstLine="720"/>
         <w:rPr>
-          <w:ins w:id="79" w:author="Chen Heller" w:date="2020-11-10T16:31:00Z"/>
-        </w:rPr>
-      </w:pPr>
-      <w:ins w:id="80" w:author="Chen Heller" w:date="2020-11-10T16:26:00Z">
-        <w:r>
-          <w:t xml:space="preserve">Exp 1 forced choice </w:t>
-        </w:r>
-        <w:proofErr w:type="gramStart"/>
-        <w:r>
-          <w:t>didn't</w:t>
-        </w:r>
-        <w:proofErr w:type="gramEnd"/>
-        <w:r>
-          <w:t xml:space="preserve"> </w:t>
-        </w:r>
-      </w:ins>
-      <w:ins w:id="81" w:author="Chen Heller" w:date="2020-11-10T16:31:00Z">
-        <w:r>
-          <w:t>d</w:t>
-        </w:r>
-      </w:ins>
-      <w:ins w:id="82" w:author="Chen Heller" w:date="2020-11-10T16:26:00Z">
-        <w:r>
-          <w:t>iffer from chance (52.9%, t=1.63, p&gt;0.10</w:t>
-        </w:r>
-        <w:r>
-          <w:t>)</w:t>
-        </w:r>
-      </w:ins>
-      <w:ins w:id="83" w:author="Chen Heller" w:date="2020-11-10T16:27:00Z">
-        <w:r>
-          <w:t>.</w:t>
-        </w:r>
-      </w:ins>
-    </w:p>
-    <w:p>
-      <w:pPr>
-        <w:pStyle w:val="NoSpacing"/>
-        <w:bidi w:val="0"/>
-        <w:ind w:firstLine="720"/>
-        <w:rPr>
-          <w:ins w:id="84" w:author="Chen Heller" w:date="2020-11-10T16:23:00Z"/>
+          <w:ins w:id="82" w:author="Chen Heller" w:date="2020-11-10T16:23:00Z"/>
           <w:rtl/>
         </w:rPr>
-        <w:pPrChange w:id="85" w:author="Chen Heller" w:date="2020-11-10T16:31:00Z">
+        <w:pPrChange w:id="83" w:author="Chen Heller" w:date="2020-11-10T16:31:00Z">
           <w:pPr>
             <w:pStyle w:val="NoSpacing"/>
             <w:bidi w:val="0"/>
           </w:pPr>
         </w:pPrChange>
       </w:pPr>
-      <w:ins w:id="86" w:author="Chen Heller" w:date="2020-11-10T16:31:00Z">
+      <w:ins w:id="84" w:author="Chen Heller" w:date="2020-11-10T16:31:00Z">
         <w:r>
           <w:t>E</w:t>
         </w:r>
       </w:ins>
-      <w:ins w:id="87" w:author="Chen Heller" w:date="2020-11-10T16:32:00Z">
-        <w:r>
-          <w:t xml:space="preserve">xp 2 </w:t>
-        </w:r>
-        <w:proofErr w:type="spellStart"/>
-        <w:r>
-          <w:t>dorced</w:t>
-        </w:r>
-        <w:proofErr w:type="spellEnd"/>
-        <w:r>
-          <w:t xml:space="preserve"> choice </w:t>
-        </w:r>
-        <w:proofErr w:type="gramStart"/>
-        <w:r>
-          <w:t>didn't</w:t>
-        </w:r>
-        <w:proofErr w:type="gramEnd"/>
-        <w:r>
-          <w:t xml:space="preserve"> differ from chance (53.6%, t=2.1, p&gt;0.10).</w:t>
+      <w:ins w:id="85" w:author="Chen Heller" w:date="2020-11-10T16:32:00Z">
+        <w:r>
+          <w:t>xp 2 dorced choice didn't differ from chance (53.6%, t=2.1, p&gt;0.10).</w:t>
         </w:r>
       </w:ins>
     </w:p>
@@ -1539,23 +1479,39 @@
       <w:pPr>
         <w:pStyle w:val="NoSpacing"/>
         <w:rPr>
+          <w:rFonts w:cs="Guttman Yad-Brush"/>
+          <w:sz w:val="48"/>
+          <w:szCs w:val="48"/>
+        </w:rPr>
+      </w:pPr>
+      <w:r>
+        <w:rPr>
           <w:rFonts w:cs="Guttman Yad-Brush" w:hint="cs"/>
           <w:sz w:val="48"/>
           <w:szCs w:val="48"/>
           <w:rtl/>
         </w:rPr>
-      </w:pPr>
-      <w:proofErr w:type="spellStart"/>
-      <w:r>
-        <w:rPr>
-          <w:rFonts w:cs="Guttman Yad-Brush" w:hint="cs"/>
+        <w:t>שדגשג</w:t>
+      </w:r>
+    </w:p>
+    <w:p>
+      <w:pPr>
+        <w:pStyle w:val="NoSpacing"/>
+        <w:rPr>
+          <w:rFonts w:cs="Guttman Yad-Brush"/>
           <w:sz w:val="48"/>
           <w:szCs w:val="48"/>
           <w:rtl/>
         </w:rPr>
-        <w:t>שדגשג</w:t>
-      </w:r>
-      <w:proofErr w:type="spellEnd"/>
+      </w:pPr>
+      <w:r>
+        <w:rPr>
+          <w:rFonts w:cs="Guttman Yad-Brush"/>
+          <w:sz w:val="48"/>
+          <w:szCs w:val="48"/>
+        </w:rPr>
+        <w:t>s</w:t>
+      </w:r>
     </w:p>
     <w:sectPr>
       <w:pgSz w:w="12240" w:h="15840"/>
@@ -1608,35 +1564,7 @@
         <w:rPr>
           <w:color w:val="FF0000"/>
         </w:rPr>
-        <w:t xml:space="preserve">This is an excellent question, and the calibration procedure should be written way more </w:t>
-      </w:r>
-      <w:proofErr w:type="gramStart"/>
-      <w:r>
-        <w:rPr>
-          <w:color w:val="FF0000"/>
-        </w:rPr>
-        <w:t>elaborately</w:t>
-      </w:r>
-      <w:proofErr w:type="gramEnd"/>
-      <w:r>
-        <w:rPr>
-          <w:color w:val="FF0000"/>
-        </w:rPr>
-        <w:t xml:space="preserve"> so we know what the plan is. I </w:t>
-      </w:r>
-      <w:proofErr w:type="gramStart"/>
-      <w:r>
-        <w:rPr>
-          <w:color w:val="FF0000"/>
-        </w:rPr>
-        <w:t>don’t</w:t>
-      </w:r>
-      <w:proofErr w:type="gramEnd"/>
-      <w:r>
-        <w:rPr>
-          <w:color w:val="FF0000"/>
-        </w:rPr>
-        <w:t xml:space="preserve"> have an answer here, as this pertains to the system requirements. Does Uri know, perhaps? </w:t>
+        <w:t xml:space="preserve">This is an excellent question, and the calibration procedure should be written way more elaborately so we know what the plan is. I don’t have an answer here, as this pertains to the system requirements. Does Uri know, perhaps? </w:t>
       </w:r>
     </w:p>
   </w:comment>
@@ -1657,23 +1585,7 @@
           <w:sz w:val="18"/>
           <w:szCs w:val="18"/>
         </w:rPr>
-        <w:t xml:space="preserve">make sure each word has the same number of opposite group words with which it </w:t>
-      </w:r>
-      <w:proofErr w:type="gramStart"/>
-      <w:r>
-        <w:rPr>
-          <w:sz w:val="18"/>
-          <w:szCs w:val="18"/>
-        </w:rPr>
-        <w:t>doesn't</w:t>
-      </w:r>
-      <w:proofErr w:type="gramEnd"/>
-      <w:r>
-        <w:rPr>
-          <w:sz w:val="18"/>
-          <w:szCs w:val="18"/>
-        </w:rPr>
-        <w:t xml:space="preserve"> share letters</w:t>
+        <w:t>make sure each word has the same number of opposite group words with which it doesn't share letters</w:t>
       </w:r>
     </w:p>
   </w:comment>
@@ -1707,15 +1619,7 @@
         <w:annotationRef/>
       </w:r>
       <w:r>
-        <w:t xml:space="preserve">Either using photoshop or </w:t>
-      </w:r>
-      <w:proofErr w:type="spellStart"/>
-      <w:r>
-        <w:t>matlab</w:t>
-      </w:r>
-      <w:proofErr w:type="spellEnd"/>
-      <w:r>
-        <w:t>, whatever would be easier for you</w:t>
+        <w:t>Either using photoshop or matlab, whatever would be easier for you</w:t>
       </w:r>
     </w:p>
   </w:comment>
@@ -1787,15 +1691,7 @@
         <w:t>,</w:t>
       </w:r>
       <w:r>
-        <w:t xml:space="preserve"> see my changes. Also note that stimulus type is also a condition, so </w:t>
-      </w:r>
-      <w:proofErr w:type="gramStart"/>
-      <w:r>
-        <w:t>it’s</w:t>
-      </w:r>
-      <w:proofErr w:type="gramEnd"/>
-      <w:r>
-        <w:t xml:space="preserve"> in fact a 2X2X2…</w:t>
+        <w:t xml:space="preserve"> see my changes. Also note that stimulus type is also a condition, so it’s in fact a 2X2X2…</w:t>
       </w:r>
     </w:p>
   </w:comment>
@@ -1887,13 +1783,8 @@
         </w:rPr>
         <w:annotationRef/>
       </w:r>
-      <w:proofErr w:type="spellStart"/>
-      <w:r>
-        <w:t>Deheane</w:t>
-      </w:r>
-      <w:proofErr w:type="spellEnd"/>
-      <w:r>
-        <w:t xml:space="preserve"> has 150</w:t>
+      <w:r>
+        <w:t>Deheane has 150</w:t>
       </w:r>
     </w:p>
   </w:comment>
@@ -1995,21 +1886,7 @@
         <w:rPr>
           <w:rStyle w:val="CommentReference"/>
         </w:rPr>
-        <w:t xml:space="preserve">Poses a </w:t>
-      </w:r>
-      <w:proofErr w:type="gramStart"/>
-      <w:r>
-        <w:rPr>
-          <w:rStyle w:val="CommentReference"/>
-        </w:rPr>
-        <w:t>problem?</w:t>
-      </w:r>
-      <w:proofErr w:type="gramEnd"/>
-      <w:r>
-        <w:rPr>
-          <w:rStyle w:val="CommentReference"/>
-        </w:rPr>
-        <w:t xml:space="preserve"> </w:t>
+        <w:t xml:space="preserve">Poses a problem? </w:t>
       </w:r>
     </w:p>
     <w:p>
@@ -2084,25 +1961,11 @@
         <w:rPr>
           <w:rStyle w:val="CommentReference"/>
         </w:rPr>
-        <w:t xml:space="preserve">target category was </w:t>
-      </w:r>
-      <w:proofErr w:type="spellStart"/>
-      <w:r>
-        <w:rPr>
-          <w:rStyle w:val="CommentReference"/>
-        </w:rPr>
-        <w:t>n.s</w:t>
-      </w:r>
-      <w:proofErr w:type="spellEnd"/>
-      <w:r>
-        <w:rPr>
-          <w:rStyle w:val="CommentReference"/>
-        </w:rPr>
-        <w:t>., thus problem is probably irrelevant.</w:t>
+        <w:t>target category was n.s., thus problem is probably irrelevant.</w:t>
       </w:r>
     </w:p>
   </w:comment>
-  <w:comment w:id="72" w:author="Liad Mudrik" w:date="2020-11-10T00:40:00Z" w:initials="LM">
+  <w:comment w:id="70" w:author="Liad Mudrik" w:date="2020-11-10T00:40:00Z" w:initials="LM">
     <w:p>
       <w:pPr>
         <w:pStyle w:val="CommentText"/>
@@ -2122,27 +1985,11 @@
         <w:t>)</w:t>
       </w:r>
       <w:r>
-        <w:t xml:space="preserve">, or conduct a binomial test to determine per subject if they are at chance. What did </w:t>
-      </w:r>
-      <w:proofErr w:type="spellStart"/>
-      <w:r>
-        <w:t>Deheane</w:t>
-      </w:r>
-      <w:proofErr w:type="spellEnd"/>
-      <w:r>
-        <w:t xml:space="preserve"> do? Or </w:t>
-      </w:r>
-      <w:proofErr w:type="gramStart"/>
-      <w:r>
-        <w:t>didn’t</w:t>
-      </w:r>
-      <w:proofErr w:type="gramEnd"/>
-      <w:r>
-        <w:t xml:space="preserve"> he address that?</w:t>
+        <w:t>, or conduct a binomial test to determine per subject if they are at chance. What did Deheane do? Or didn’t he address that?</w:t>
       </w:r>
     </w:p>
   </w:comment>
-  <w:comment w:id="73" w:author="Chen Heller" w:date="2020-11-10T16:34:00Z" w:initials="CH">
+  <w:comment w:id="71" w:author="Chen Heller" w:date="2020-11-10T16:34:00Z" w:initials="CH">
     <w:p>
       <w:pPr>
         <w:pStyle w:val="CommentText"/>
@@ -2158,21 +2005,12 @@
         </w:rPr>
         <w:annotationRef/>
       </w:r>
-      <w:proofErr w:type="spellStart"/>
       <w:r>
         <w:rPr>
           <w:rStyle w:val="CommentReference"/>
           <w:color w:val="FF0000"/>
         </w:rPr>
-        <w:t>Deheane</w:t>
-      </w:r>
-      <w:proofErr w:type="spellEnd"/>
-      <w:r>
-        <w:rPr>
-          <w:rStyle w:val="CommentReference"/>
-          <w:color w:val="FF0000"/>
-        </w:rPr>
-        <w:t xml:space="preserve"> </w:t>
+        <w:t xml:space="preserve">Deheane </w:t>
       </w:r>
       <w:r>
         <w:rPr>

</xml_diff>

<commit_message>
Added runTests that runs tests on subs
</commit_message>
<xml_diff>
--- a/paper/Khen_Methods.docx
+++ b/paper/Khen_Methods.docx
@@ -1,6 +1,6 @@
 
 <file path=word/document.xml><?xml version="1.0" encoding="utf-8"?>
-<w:document xmlns:wpc="http://schemas.microsoft.com/office/word/2010/wordprocessingCanvas" xmlns:cx="http://schemas.microsoft.com/office/drawing/2014/chartex" xmlns:cx1="http://schemas.microsoft.com/office/drawing/2015/9/8/chartex" xmlns:cx2="http://schemas.microsoft.com/office/drawing/2015/10/21/chartex" xmlns:cx3="http://schemas.microsoft.com/office/drawing/2016/5/9/chartex" xmlns:cx4="http://schemas.microsoft.com/office/drawing/2016/5/10/chartex" xmlns:cx5="http://schemas.microsoft.com/office/drawing/2016/5/11/chartex" xmlns:cx6="http://schemas.microsoft.com/office/drawing/2016/5/12/chartex" xmlns:cx7="http://schemas.microsoft.com/office/drawing/2016/5/13/chartex" xmlns:cx8="http://schemas.microsoft.com/office/drawing/2016/5/14/chartex" xmlns:mc="http://schemas.openxmlformats.org/markup-compatibility/2006" xmlns:aink="http://schemas.microsoft.com/office/drawing/2016/ink" xmlns:am3d="http://schemas.microsoft.com/office/drawing/2017/model3d" xmlns:o="urn:schemas-microsoft-com:office:office" xmlns:r="http://schemas.openxmlformats.org/officeDocument/2006/relationships" xmlns:m="http://schemas.openxmlformats.org/officeDocument/2006/math" xmlns:v="urn:schemas-microsoft-com:vml" xmlns:wp14="http://schemas.microsoft.com/office/word/2010/wordprocessingDrawing" xmlns:wp="http://schemas.openxmlformats.org/drawingml/2006/wordprocessingDrawing" xmlns:w10="urn:schemas-microsoft-com:office:word" xmlns:w="http://schemas.openxmlformats.org/wordprocessingml/2006/main" xmlns:w14="http://schemas.microsoft.com/office/word/2010/wordml" xmlns:w15="http://schemas.microsoft.com/office/word/2012/wordml" xmlns:w16cex="http://schemas.microsoft.com/office/word/2018/wordml/cex" xmlns:w16cid="http://schemas.microsoft.com/office/word/2016/wordml/cid" xmlns:w16="http://schemas.microsoft.com/office/word/2018/wordml" xmlns:w16se="http://schemas.microsoft.com/office/word/2015/wordml/symex" xmlns:wpg="http://schemas.microsoft.com/office/word/2010/wordprocessingGroup" xmlns:wpi="http://schemas.microsoft.com/office/word/2010/wordprocessingInk" xmlns:wne="http://schemas.microsoft.com/office/word/2006/wordml" xmlns:wps="http://schemas.microsoft.com/office/word/2010/wordprocessingShape" mc:Ignorable="w14 w15 w16se w16cid w16 w16cex wp14">
+<w:document xmlns:wpc="http://schemas.microsoft.com/office/word/2010/wordprocessingCanvas" xmlns:cx="http://schemas.microsoft.com/office/drawing/2014/chartex" xmlns:cx1="http://schemas.microsoft.com/office/drawing/2015/9/8/chartex" xmlns:cx2="http://schemas.microsoft.com/office/drawing/2015/10/21/chartex" xmlns:cx3="http://schemas.microsoft.com/office/drawing/2016/5/9/chartex" xmlns:cx4="http://schemas.microsoft.com/office/drawing/2016/5/10/chartex" xmlns:cx5="http://schemas.microsoft.com/office/drawing/2016/5/11/chartex" xmlns:cx6="http://schemas.microsoft.com/office/drawing/2016/5/12/chartex" xmlns:cx7="http://schemas.microsoft.com/office/drawing/2016/5/13/chartex" xmlns:cx8="http://schemas.microsoft.com/office/drawing/2016/5/14/chartex" xmlns:mc="http://schemas.openxmlformats.org/markup-compatibility/2006" xmlns:aink="http://schemas.microsoft.com/office/drawing/2016/ink" xmlns:am3d="http://schemas.microsoft.com/office/drawing/2017/model3d" xmlns:o="urn:schemas-microsoft-com:office:office" xmlns:r="http://schemas.openxmlformats.org/officeDocument/2006/relationships" xmlns:m="http://schemas.openxmlformats.org/officeDocument/2006/math" xmlns:v="urn:schemas-microsoft-com:vml" xmlns:wp14="http://schemas.microsoft.com/office/word/2010/wordprocessingDrawing" xmlns:wp="http://schemas.openxmlformats.org/drawingml/2006/wordprocessingDrawing" xmlns:w10="urn:schemas-microsoft-com:office:word" xmlns:w="http://schemas.openxmlformats.org/wordprocessingml/2006/main" xmlns:w14="http://schemas.microsoft.com/office/word/2010/wordml" xmlns:w15="http://schemas.microsoft.com/office/word/2012/wordml" xmlns:w16cex="http://schemas.microsoft.com/office/word/2018/wordml/cex" xmlns:w16cid="http://schemas.microsoft.com/office/word/2016/wordml/cid" xmlns:w16="http://schemas.microsoft.com/office/word/2018/wordml" xmlns:w16sdtdh="http://schemas.microsoft.com/office/word/2020/wordml/sdtdatahash" xmlns:w16se="http://schemas.microsoft.com/office/word/2015/wordml/symex" xmlns:wpg="http://schemas.microsoft.com/office/word/2010/wordprocessingGroup" xmlns:wpi="http://schemas.microsoft.com/office/word/2010/wordprocessingInk" xmlns:wne="http://schemas.microsoft.com/office/word/2006/wordml" xmlns:wps="http://schemas.microsoft.com/office/word/2010/wordprocessingShape" mc:Ignorable="w14 w15 w16se w16cid w16 w16cex w16sdtdh wp14">
   <w:body>
     <w:p>
       <w:pPr>
@@ -277,15 +277,7 @@
         <w:t xml:space="preserve"> products</w:t>
       </w:r>
       <w:r>
-        <w:t xml:space="preserve"> (</w:t>
-      </w:r>
-      <w:proofErr w:type="gramStart"/>
-      <w:r>
-        <w:t>e.g.</w:t>
-      </w:r>
-      <w:proofErr w:type="gramEnd"/>
-      <w:r>
-        <w:t xml:space="preserve"> </w:t>
+        <w:t xml:space="preserve"> (e.g. </w:t>
       </w:r>
       <w:r>
         <w:t>radio, train)</w:t>
@@ -401,18 +393,10 @@
         <w:t xml:space="preserve">diamonds whose line thickness is equal to </w:t>
       </w:r>
       <w:r>
-        <w:t xml:space="preserve">the word's </w:t>
-      </w:r>
-      <w:proofErr w:type="gramStart"/>
-      <w:r>
-        <w:t>font</w:t>
-      </w:r>
-      <w:r>
-        <w:t>, and</w:t>
-      </w:r>
-      <w:proofErr w:type="gramEnd"/>
-      <w:r>
-        <w:t xml:space="preserve"> will cover the </w:t>
+        <w:t>the word's font</w:t>
+      </w:r>
+      <w:r>
+        <w:t xml:space="preserve">, and will cover the </w:t>
       </w:r>
       <w:r>
         <w:t xml:space="preserve">central </w:t>
@@ -595,15 +579,7 @@
       <w:commentRangeStart w:id="32"/>
       <w:commentRangeStart w:id="33"/>
       <w:r>
-        <w:t>When prime and target are a different word, they will also belong to different categories (</w:t>
-      </w:r>
-      <w:proofErr w:type="gramStart"/>
-      <w:r>
-        <w:t>i.e.</w:t>
-      </w:r>
-      <w:proofErr w:type="gramEnd"/>
-      <w:r>
-        <w:t xml:space="preserve"> one natural and the other artificial) and will have no common letters in the same location</w:t>
+        <w:t>When prime and target are a different word, they will also belong to different categories (i.e. one natural and the other artificial) and will have no common letters in the same location</w:t>
       </w:r>
       <w:commentRangeEnd w:id="32"/>
       <w:r>
@@ -624,163 +600,147 @@
         <w:t xml:space="preserve">. </w:t>
       </w:r>
       <w:r>
-        <w:t xml:space="preserve">The experiment will include 4 blocks, each begins with 5 training trials followed by </w:t>
-      </w:r>
-      <w:commentRangeStart w:id="34"/>
-      <w:commentRangeStart w:id="35"/>
-      <w:commentRangeStart w:id="36"/>
-      <w:r>
-        <w:t>120</w:t>
-      </w:r>
-      <w:commentRangeEnd w:id="34"/>
-      <w:r>
-        <w:rPr>
-          <w:rStyle w:val="CommentReference"/>
-        </w:rPr>
-        <w:commentReference w:id="34"/>
-      </w:r>
-      <w:r>
-        <w:t xml:space="preserve"> test trials </w:t>
-      </w:r>
-      <w:commentRangeEnd w:id="35"/>
-      <w:r>
-        <w:rPr>
-          <w:rStyle w:val="CommentReference"/>
-        </w:rPr>
-        <w:commentReference w:id="35"/>
-      </w:r>
-      <w:commentRangeEnd w:id="36"/>
-      <w:r>
-        <w:rPr>
-          <w:rStyle w:val="CommentReference"/>
-        </w:rPr>
-        <w:commentReference w:id="36"/>
+        <w:t xml:space="preserve">The experiment will include </w:t>
+      </w:r>
+      <w:r>
+        <w:t xml:space="preserve">1 training block, </w:t>
+      </w:r>
+      <w:r>
+        <w:t>followed</w:t>
+      </w:r>
+      <w:r>
+        <w:t xml:space="preserve"> by </w:t>
+      </w:r>
+      <w:r>
+        <w:t>12</w:t>
+      </w:r>
+      <w:r>
+        <w:t xml:space="preserve"> testing b</w:t>
+      </w:r>
+      <w:r>
+        <w:t xml:space="preserve">locks, each </w:t>
+      </w:r>
+      <w:r>
+        <w:t xml:space="preserve">contains 40 </w:t>
+      </w:r>
+      <w:r>
+        <w:t>trials (</w:t>
+      </w:r>
+      <w:r>
+        <w:t xml:space="preserve">120 </w:t>
+      </w:r>
+      <w:r>
+        <w:t>trials for each type, randomly intermixed).</w:t>
+      </w:r>
+    </w:p>
+    <w:p>
+      <w:pPr>
+        <w:pStyle w:val="NoSpacing"/>
+        <w:bidi w:val="0"/>
+        <w:rPr>
+          <w:del w:id="34" w:author="Chen Heller" w:date="2020-11-10T15:10:00Z"/>
+        </w:rPr>
+      </w:pPr>
+    </w:p>
+    <w:p>
+      <w:pPr>
+        <w:pStyle w:val="NoSpacing"/>
+        <w:bidi w:val="0"/>
+      </w:pPr>
+      <w:r>
+        <w:t>Each trial will be</w:t>
+      </w:r>
+      <w:r>
+        <w:t>g</w:t>
+      </w:r>
+      <w:r>
+        <w:t>in with a long mask (27</w:t>
+      </w:r>
+      <w:ins w:id="35" w:author="Chen Heller" w:date="2020-11-10T15:13:00Z">
+        <w:r>
+          <w:t>0</w:t>
+        </w:r>
+      </w:ins>
+      <w:del w:id="36" w:author="Chen Heller" w:date="2020-11-10T15:13:00Z">
+        <w:r>
+          <w:delText>1</w:delText>
+        </w:r>
+      </w:del>
+      <w:r>
+        <w:t xml:space="preserve">ms) followed by a short </w:t>
+      </w:r>
+      <w:r>
+        <w:t xml:space="preserve">forward </w:t>
+      </w:r>
+      <w:r>
+        <w:t>mask (</w:t>
+      </w:r>
+      <w:ins w:id="37" w:author="Chen Heller" w:date="2020-11-10T15:13:00Z">
+        <w:r>
+          <w:t>30</w:t>
+        </w:r>
+      </w:ins>
+      <w:del w:id="38" w:author="Chen Heller" w:date="2020-11-10T15:13:00Z">
+        <w:r>
+          <w:delText>29</w:delText>
+        </w:r>
+      </w:del>
+      <w:r>
+        <w:t>ms)</w:t>
+      </w:r>
+      <w:r>
+        <w:t>,</w:t>
+      </w:r>
+      <w:r>
+        <w:t xml:space="preserve"> a prime </w:t>
       </w:r>
       <w:r>
         <w:t>(</w:t>
       </w:r>
-      <w:del w:id="37" w:author="Chen Heller" w:date="2020-11-17T15:00:00Z">
-        <w:r>
-          <w:delText xml:space="preserve">30 </w:delText>
+      <w:ins w:id="39" w:author="Chen Heller" w:date="2020-11-10T15:13:00Z">
+        <w:r>
+          <w:t>30</w:t>
+        </w:r>
+      </w:ins>
+      <w:del w:id="40" w:author="Chen Heller" w:date="2020-11-10T15:13:00Z">
+        <w:r>
+          <w:delText>29</w:delText>
         </w:r>
       </w:del>
-      <w:ins w:id="38" w:author="Chen Heller" w:date="2020-11-17T15:00:00Z">
-        <w:r>
-          <w:t xml:space="preserve">60 </w:t>
+      <w:r>
+        <w:t>ms), a backward mask (</w:t>
+      </w:r>
+      <w:ins w:id="41" w:author="Chen Heller" w:date="2020-11-10T15:13:00Z">
+        <w:r>
+          <w:t>30</w:t>
         </w:r>
       </w:ins>
-      <w:r>
-        <w:t>trials for each type, randomly intermixed).</w:t>
-      </w:r>
-    </w:p>
-    <w:p>
-      <w:pPr>
-        <w:pStyle w:val="NoSpacing"/>
-        <w:bidi w:val="0"/>
-        <w:rPr>
-          <w:del w:id="39" w:author="Chen Heller" w:date="2020-11-10T15:10:00Z"/>
-        </w:rPr>
-      </w:pPr>
-    </w:p>
-    <w:p>
-      <w:pPr>
-        <w:pStyle w:val="NoSpacing"/>
-        <w:bidi w:val="0"/>
-      </w:pPr>
-      <w:r>
-        <w:t>Each trial will be</w:t>
-      </w:r>
-      <w:r>
-        <w:t>g</w:t>
-      </w:r>
-      <w:r>
-        <w:t>in with a long mask (27</w:t>
-      </w:r>
-      <w:ins w:id="40" w:author="Chen Heller" w:date="2020-11-10T15:13:00Z">
-        <w:r>
-          <w:t>0</w:t>
-        </w:r>
-      </w:ins>
-      <w:del w:id="41" w:author="Chen Heller" w:date="2020-11-10T15:13:00Z">
-        <w:r>
-          <w:delText>1</w:delText>
+      <w:del w:id="42" w:author="Chen Heller" w:date="2020-11-10T15:13:00Z">
+        <w:r>
+          <w:delText>29</w:delText>
         </w:r>
       </w:del>
       <w:r>
-        <w:t xml:space="preserve">ms) followed by a short </w:t>
-      </w:r>
-      <w:r>
-        <w:t xml:space="preserve">forward </w:t>
-      </w:r>
-      <w:r>
-        <w:t>mask (</w:t>
-      </w:r>
-      <w:ins w:id="42" w:author="Chen Heller" w:date="2020-11-10T15:13:00Z">
-        <w:r>
-          <w:t>30</w:t>
-        </w:r>
-      </w:ins>
-      <w:del w:id="43" w:author="Chen Heller" w:date="2020-11-10T15:13:00Z">
-        <w:r>
-          <w:delText>29</w:delText>
+        <w:t>ms)</w:t>
+      </w:r>
+      <w:r>
+        <w:t xml:space="preserve"> and</w:t>
+      </w:r>
+      <w:r>
+        <w:t xml:space="preserve"> a target (500ms)</w:t>
+      </w:r>
+      <w:r>
+        <w:t xml:space="preserve">. </w:t>
+      </w:r>
+      <w:r>
+        <w:t xml:space="preserve">Then, subjects will be asked to determine if the visible target was </w:t>
+      </w:r>
+      <w:del w:id="43" w:author="Chen Heller" w:date="2020-11-17T17:39:00Z">
+        <w:r>
+          <w:delText>man-made</w:delText>
         </w:r>
       </w:del>
-      <w:r>
-        <w:t>ms)</w:t>
-      </w:r>
-      <w:r>
-        <w:t>,</w:t>
-      </w:r>
-      <w:r>
-        <w:t xml:space="preserve"> a prime </w:t>
-      </w:r>
-      <w:r>
-        <w:t>(</w:t>
-      </w:r>
-      <w:ins w:id="44" w:author="Chen Heller" w:date="2020-11-10T15:13:00Z">
-        <w:r>
-          <w:t>30</w:t>
-        </w:r>
-      </w:ins>
-      <w:del w:id="45" w:author="Chen Heller" w:date="2020-11-10T15:13:00Z">
-        <w:r>
-          <w:delText>29</w:delText>
-        </w:r>
-      </w:del>
-      <w:r>
-        <w:t>ms), a backward mask (</w:t>
-      </w:r>
-      <w:ins w:id="46" w:author="Chen Heller" w:date="2020-11-10T15:13:00Z">
-        <w:r>
-          <w:t>30</w:t>
-        </w:r>
-      </w:ins>
-      <w:del w:id="47" w:author="Chen Heller" w:date="2020-11-10T15:13:00Z">
-        <w:r>
-          <w:delText>29</w:delText>
-        </w:r>
-      </w:del>
-      <w:r>
-        <w:t>ms)</w:t>
-      </w:r>
-      <w:r>
-        <w:t xml:space="preserve"> and</w:t>
-      </w:r>
-      <w:r>
-        <w:t xml:space="preserve"> a target (500ms)</w:t>
-      </w:r>
-      <w:r>
-        <w:t xml:space="preserve">. </w:t>
-      </w:r>
-      <w:r>
-        <w:t xml:space="preserve">Then, subjects will be asked to determine if the visible target was </w:t>
-      </w:r>
-      <w:del w:id="48" w:author="Chen Heller" w:date="2020-11-17T17:39:00Z">
-        <w:r>
-          <w:delText>man-made</w:delText>
-        </w:r>
-      </w:del>
-      <w:ins w:id="49" w:author="Chen Heller" w:date="2020-11-17T17:39:00Z">
+      <w:ins w:id="44" w:author="Chen Heller" w:date="2020-11-17T17:39:00Z">
         <w:r>
           <w:t>artificial</w:t>
         </w:r>
@@ -988,16 +948,16 @@
       <w:r>
         <w:t xml:space="preserve"> by lifting </w:t>
       </w:r>
-      <w:commentRangeStart w:id="50"/>
+      <w:commentRangeStart w:id="45"/>
       <w:r>
         <w:t xml:space="preserve">their right index finger </w:t>
       </w:r>
-      <w:commentRangeEnd w:id="50"/>
-      <w:r>
-        <w:rPr>
-          <w:rStyle w:val="CommentReference"/>
-        </w:rPr>
-        <w:commentReference w:id="50"/>
+      <w:commentRangeEnd w:id="45"/>
+      <w:r>
+        <w:rPr>
+          <w:rStyle w:val="CommentReference"/>
+        </w:rPr>
+        <w:commentReference w:id="45"/>
       </w:r>
       <w:r>
         <w:t xml:space="preserve">from a starting point on the table and touching a dot under the </w:t>
@@ -1008,12 +968,12 @@
       <w:r>
         <w:t xml:space="preserve">answer on the screen. Categories in the </w:t>
       </w:r>
-      <w:del w:id="51" w:author="Chen Heller" w:date="2020-11-11T17:16:00Z">
+      <w:del w:id="46" w:author="Chen Heller" w:date="2020-11-11T17:16:00Z">
         <w:r>
           <w:delText xml:space="preserve">classification </w:delText>
         </w:r>
       </w:del>
-      <w:ins w:id="52" w:author="Chen Heller" w:date="2020-11-11T17:16:00Z">
+      <w:ins w:id="47" w:author="Chen Heller" w:date="2020-11-11T17:16:00Z">
         <w:r>
           <w:t xml:space="preserve">categorization </w:t>
         </w:r>
@@ -1048,7 +1008,7 @@
         <w:pStyle w:val="NoSpacing"/>
         <w:bidi w:val="0"/>
       </w:pPr>
-      <w:commentRangeStart w:id="53"/>
+      <w:commentRangeStart w:id="48"/>
       <w:r>
         <w:rPr>
           <w:noProof/>
@@ -1090,12 +1050,12 @@
           </wp:inline>
         </w:drawing>
       </w:r>
-      <w:commentRangeEnd w:id="53"/>
-      <w:r>
-        <w:rPr>
-          <w:rStyle w:val="CommentReference"/>
-        </w:rPr>
-        <w:commentReference w:id="53"/>
+      <w:commentRangeEnd w:id="48"/>
+      <w:r>
+        <w:rPr>
+          <w:rStyle w:val="CommentReference"/>
+        </w:rPr>
+        <w:commentReference w:id="48"/>
       </w:r>
     </w:p>
     <w:p>
@@ -1113,35 +1073,30 @@
         <w:bidi w:val="0"/>
       </w:pPr>
       <w:r>
-        <w:t xml:space="preserve">Target forced </w:t>
-      </w:r>
-      <w:proofErr w:type="gramStart"/>
-      <w:r>
-        <w:t>choice</w:t>
-      </w:r>
-      <w:proofErr w:type="gramEnd"/>
+        <w:t>Target forced choice</w:t>
+      </w:r>
     </w:p>
     <w:p>
       <w:pPr>
         <w:pStyle w:val="NoSpacing"/>
         <w:bidi w:val="0"/>
       </w:pPr>
-      <w:ins w:id="54" w:author="Chen Heller" w:date="2020-11-17T14:06:00Z">
+      <w:ins w:id="49" w:author="Chen Heller" w:date="2020-11-17T14:06:00Z">
         <w:r>
           <w:t xml:space="preserve">Participants </w:t>
         </w:r>
       </w:ins>
-      <w:ins w:id="55" w:author="Chen Heller" w:date="2020-11-17T14:11:00Z">
+      <w:ins w:id="50" w:author="Chen Heller" w:date="2020-11-17T14:11:00Z">
         <w:r>
           <w:t xml:space="preserve">that </w:t>
         </w:r>
       </w:ins>
-      <w:ins w:id="56" w:author="Chen Heller" w:date="2020-11-17T14:12:00Z">
+      <w:ins w:id="51" w:author="Chen Heller" w:date="2020-11-17T14:12:00Z">
         <w:r>
           <w:t xml:space="preserve">will fail </w:t>
         </w:r>
       </w:ins>
-      <w:ins w:id="57" w:author="Chen Heller" w:date="2020-11-17T14:11:00Z">
+      <w:ins w:id="52" w:author="Chen Heller" w:date="2020-11-17T14:11:00Z">
         <w:r>
           <w:t xml:space="preserve">to reach 90% </w:t>
         </w:r>
@@ -1155,7 +1110,7 @@
           <w:t xml:space="preserve"> </w:t>
         </w:r>
       </w:ins>
-      <w:ins w:id="58" w:author="Chen Heller" w:date="2020-11-17T14:12:00Z">
+      <w:ins w:id="53" w:author="Chen Heller" w:date="2020-11-17T14:12:00Z">
         <w:r>
           <w:t>probably did not understand the task correctly, thus will be excluded from analysis.</w:t>
         </w:r>
@@ -1163,12 +1118,12 @@
           <w:t xml:space="preserve"> </w:t>
         </w:r>
       </w:ins>
-      <w:del w:id="59" w:author="Chen Heller" w:date="2020-11-17T14:12:00Z">
+      <w:del w:id="54" w:author="Chen Heller" w:date="2020-11-17T14:12:00Z">
         <w:r>
           <w:delText xml:space="preserve">We expect </w:delText>
         </w:r>
       </w:del>
-      <w:del w:id="60" w:author="Chen Heller" w:date="2020-11-11T14:58:00Z">
+      <w:del w:id="55" w:author="Chen Heller" w:date="2020-11-11T14:58:00Z">
         <w:r>
           <w:delText xml:space="preserve">high </w:delText>
         </w:r>
@@ -1176,7 +1131,7 @@
           <w:delText xml:space="preserve">accuracy </w:delText>
         </w:r>
       </w:del>
-      <w:del w:id="61" w:author="Chen Heller" w:date="2020-11-17T14:12:00Z">
+      <w:del w:id="56" w:author="Chen Heller" w:date="2020-11-17T14:12:00Z">
         <w:r>
           <w:delText>in target categorization</w:delText>
         </w:r>
@@ -1190,10 +1145,10 @@
         <w:pStyle w:val="NoSpacing"/>
         <w:bidi w:val="0"/>
         <w:rPr>
-          <w:ins w:id="62" w:author="Chen Heller" w:date="2020-11-10T18:58:00Z"/>
-        </w:rPr>
-      </w:pPr>
-      <w:commentRangeStart w:id="63"/>
+          <w:ins w:id="57" w:author="Chen Heller" w:date="2020-11-10T18:58:00Z"/>
+        </w:rPr>
+      </w:pPr>
+      <w:commentRangeStart w:id="58"/>
       <w:r>
         <w:t>We expect repetition priming to shorten RT</w:t>
       </w:r>
@@ -1215,12 +1170,12 @@
       <w:r>
         <w:t>.</w:t>
       </w:r>
-      <w:commentRangeEnd w:id="63"/>
-      <w:r>
-        <w:rPr>
-          <w:rStyle w:val="CommentReference"/>
-        </w:rPr>
-        <w:commentReference w:id="63"/>
+      <w:commentRangeEnd w:id="58"/>
+      <w:r>
+        <w:rPr>
+          <w:rStyle w:val="CommentReference"/>
+        </w:rPr>
+        <w:commentReference w:id="58"/>
       </w:r>
     </w:p>
     <w:p>
@@ -1228,32 +1183,32 @@
         <w:pStyle w:val="NoSpacing"/>
         <w:bidi w:val="0"/>
       </w:pPr>
-      <w:commentRangeStart w:id="64"/>
-      <w:ins w:id="65" w:author="Chen Heller" w:date="2020-11-10T18:58:00Z">
+      <w:commentRangeStart w:id="59"/>
+      <w:ins w:id="60" w:author="Chen Heller" w:date="2020-11-10T18:58:00Z">
         <w:r>
           <w:t xml:space="preserve">Response to </w:t>
         </w:r>
       </w:ins>
-      <w:ins w:id="66" w:author="Chen Heller" w:date="2020-11-10T18:59:00Z">
+      <w:ins w:id="61" w:author="Chen Heller" w:date="2020-11-10T18:59:00Z">
         <w:r>
           <w:t xml:space="preserve">natural items should be faster than </w:t>
         </w:r>
       </w:ins>
-      <w:ins w:id="67" w:author="Chen Heller" w:date="2020-11-17T17:39:00Z">
+      <w:ins w:id="62" w:author="Chen Heller" w:date="2020-11-17T17:39:00Z">
         <w:r>
           <w:t>artificial</w:t>
         </w:r>
       </w:ins>
-      <w:ins w:id="68" w:author="Chen Heller" w:date="2020-11-10T18:59:00Z">
+      <w:ins w:id="63" w:author="Chen Heller" w:date="2020-11-10T18:59:00Z">
         <w:r>
           <w:t xml:space="preserve"> </w:t>
         </w:r>
-        <w:commentRangeEnd w:id="64"/>
+        <w:commentRangeEnd w:id="59"/>
         <w:r>
           <w:rPr>
             <w:rStyle w:val="CommentReference"/>
           </w:rPr>
-          <w:commentReference w:id="64"/>
+          <w:commentReference w:id="59"/>
         </w:r>
         <w:r>
           <w:t>(</w:t>
@@ -1262,7 +1217,7 @@
           <w:rPr>
             <w:sz w:val="18"/>
             <w:szCs w:val="18"/>
-            <w:rPrChange w:id="69" w:author="Chen Heller" w:date="2020-11-10T18:59:00Z">
+            <w:rPrChange w:id="64" w:author="Chen Heller" w:date="2020-11-10T18:59:00Z">
               <w:rPr/>
             </w:rPrChange>
           </w:rPr>
@@ -1273,7 +1228,7 @@
           <w:rPr>
             <w:sz w:val="18"/>
             <w:szCs w:val="18"/>
-            <w:rPrChange w:id="70" w:author="Chen Heller" w:date="2020-11-10T18:59:00Z">
+            <w:rPrChange w:id="65" w:author="Chen Heller" w:date="2020-11-10T18:59:00Z">
               <w:rPr/>
             </w:rPrChange>
           </w:rPr>
@@ -1284,7 +1239,7 @@
           <w:rPr>
             <w:sz w:val="18"/>
             <w:szCs w:val="18"/>
-            <w:rPrChange w:id="71" w:author="Chen Heller" w:date="2020-11-10T18:59:00Z">
+            <w:rPrChange w:id="66" w:author="Chen Heller" w:date="2020-11-10T18:59:00Z">
               <w:rPr/>
             </w:rPrChange>
           </w:rPr>
@@ -1312,7 +1267,7 @@
         <w:pStyle w:val="NoSpacing"/>
         <w:bidi w:val="0"/>
         <w:rPr>
-          <w:ins w:id="72" w:author="Chen Heller" w:date="2020-11-10T16:22:00Z"/>
+          <w:ins w:id="67" w:author="Chen Heller" w:date="2020-11-10T16:22:00Z"/>
           <w:rtl/>
         </w:rPr>
       </w:pPr>
@@ -1325,24 +1280,24 @@
       <w:r>
         <w:t xml:space="preserve"> forced choice response to be at chance level, </w:t>
       </w:r>
-      <w:commentRangeStart w:id="73"/>
-      <w:commentRangeStart w:id="74"/>
+      <w:commentRangeStart w:id="68"/>
+      <w:commentRangeStart w:id="69"/>
       <w:r>
         <w:t>otherwise we will conclude subject is conscious of prime.</w:t>
       </w:r>
-      <w:commentRangeEnd w:id="73"/>
-      <w:r>
-        <w:rPr>
-          <w:rStyle w:val="CommentReference"/>
-        </w:rPr>
-        <w:commentReference w:id="73"/>
-      </w:r>
-      <w:commentRangeEnd w:id="74"/>
-      <w:r>
-        <w:rPr>
-          <w:rStyle w:val="CommentReference"/>
-        </w:rPr>
-        <w:commentReference w:id="74"/>
+      <w:commentRangeEnd w:id="68"/>
+      <w:r>
+        <w:rPr>
+          <w:rStyle w:val="CommentReference"/>
+        </w:rPr>
+        <w:commentReference w:id="68"/>
+      </w:r>
+      <w:commentRangeEnd w:id="69"/>
+      <w:r>
+        <w:rPr>
+          <w:rStyle w:val="CommentReference"/>
+        </w:rPr>
+        <w:commentReference w:id="69"/>
       </w:r>
     </w:p>
     <w:p>
@@ -1350,11 +1305,11 @@
         <w:pStyle w:val="NoSpacing"/>
         <w:bidi w:val="0"/>
         <w:rPr>
-          <w:ins w:id="75" w:author="Chen Heller" w:date="2020-11-10T16:26:00Z"/>
+          <w:ins w:id="70" w:author="Chen Heller" w:date="2020-11-10T16:26:00Z"/>
         </w:rPr>
       </w:pPr>
       <w:proofErr w:type="spellStart"/>
-      <w:ins w:id="76" w:author="Chen Heller" w:date="2020-11-10T16:22:00Z">
+      <w:ins w:id="71" w:author="Chen Heller" w:date="2020-11-10T16:22:00Z">
         <w:r>
           <w:t>Dehane</w:t>
         </w:r>
@@ -1363,7 +1318,7 @@
           <w:t xml:space="preserve"> = in exp 1 subs detected 7.1% of primed words</w:t>
         </w:r>
       </w:ins>
-      <w:ins w:id="77" w:author="Chen Heller" w:date="2020-11-10T16:23:00Z">
+      <w:ins w:id="72" w:author="Chen Heller" w:date="2020-11-10T16:23:00Z">
         <w:r>
           <w:t xml:space="preserve">, which was </w:t>
         </w:r>
@@ -1381,10 +1336,10 @@
         <w:bidi w:val="0"/>
         <w:ind w:firstLine="720"/>
         <w:rPr>
-          <w:ins w:id="78" w:author="Chen Heller" w:date="2020-11-10T16:26:00Z"/>
-        </w:rPr>
-      </w:pPr>
-      <w:ins w:id="79" w:author="Chen Heller" w:date="2020-11-10T16:23:00Z">
+          <w:ins w:id="73" w:author="Chen Heller" w:date="2020-11-10T16:26:00Z"/>
+        </w:rPr>
+      </w:pPr>
+      <w:ins w:id="74" w:author="Chen Heller" w:date="2020-11-10T16:23:00Z">
         <w:r>
           <w:t>from new words detection (6%).</w:t>
         </w:r>
@@ -1396,28 +1351,20 @@
         <w:bidi w:val="0"/>
         <w:ind w:firstLine="720"/>
         <w:rPr>
-          <w:ins w:id="80" w:author="Chen Heller" w:date="2020-11-10T16:31:00Z"/>
-        </w:rPr>
-      </w:pPr>
-      <w:ins w:id="81" w:author="Chen Heller" w:date="2020-11-10T16:26:00Z">
-        <w:r>
-          <w:t xml:space="preserve">Exp 1 forced choice </w:t>
-        </w:r>
-        <w:proofErr w:type="gramStart"/>
-        <w:r>
-          <w:t>didn't</w:t>
-        </w:r>
-        <w:proofErr w:type="gramEnd"/>
-        <w:r>
-          <w:t xml:space="preserve"> </w:t>
+          <w:ins w:id="75" w:author="Chen Heller" w:date="2020-11-10T16:31:00Z"/>
+        </w:rPr>
+      </w:pPr>
+      <w:ins w:id="76" w:author="Chen Heller" w:date="2020-11-10T16:26:00Z">
+        <w:r>
+          <w:t xml:space="preserve">Exp 1 forced choice didn't </w:t>
         </w:r>
       </w:ins>
-      <w:ins w:id="82" w:author="Chen Heller" w:date="2020-11-10T16:31:00Z">
+      <w:ins w:id="77" w:author="Chen Heller" w:date="2020-11-10T16:31:00Z">
         <w:r>
           <w:t>d</w:t>
         </w:r>
       </w:ins>
-      <w:ins w:id="83" w:author="Chen Heller" w:date="2020-11-10T16:26:00Z">
+      <w:ins w:id="78" w:author="Chen Heller" w:date="2020-11-10T16:26:00Z">
         <w:r>
           <w:t>iffer from chance (52.9%, t=1.63, p&gt;0.10</w:t>
         </w:r>
@@ -1425,7 +1372,7 @@
           <w:t>)</w:t>
         </w:r>
       </w:ins>
-      <w:ins w:id="84" w:author="Chen Heller" w:date="2020-11-10T16:27:00Z">
+      <w:ins w:id="79" w:author="Chen Heller" w:date="2020-11-10T16:27:00Z">
         <w:r>
           <w:t>.</w:t>
         </w:r>
@@ -1437,22 +1384,22 @@
         <w:bidi w:val="0"/>
         <w:ind w:firstLine="720"/>
         <w:rPr>
-          <w:ins w:id="85" w:author="Chen Heller" w:date="2020-11-10T16:23:00Z"/>
+          <w:ins w:id="80" w:author="Chen Heller" w:date="2020-11-10T16:23:00Z"/>
           <w:rtl/>
         </w:rPr>
-        <w:pPrChange w:id="86" w:author="Chen Heller" w:date="2020-11-10T16:31:00Z">
+        <w:pPrChange w:id="81" w:author="Chen Heller" w:date="2020-11-10T16:31:00Z">
           <w:pPr>
             <w:pStyle w:val="NoSpacing"/>
             <w:bidi w:val="0"/>
           </w:pPr>
         </w:pPrChange>
       </w:pPr>
-      <w:ins w:id="87" w:author="Chen Heller" w:date="2020-11-10T16:31:00Z">
+      <w:ins w:id="82" w:author="Chen Heller" w:date="2020-11-10T16:31:00Z">
         <w:r>
           <w:t>E</w:t>
         </w:r>
       </w:ins>
-      <w:ins w:id="88" w:author="Chen Heller" w:date="2020-11-10T16:32:00Z">
+      <w:ins w:id="83" w:author="Chen Heller" w:date="2020-11-10T16:32:00Z">
         <w:r>
           <w:t xml:space="preserve">xp 2 </w:t>
         </w:r>
@@ -1462,15 +1409,7 @@
         </w:r>
         <w:proofErr w:type="spellEnd"/>
         <w:r>
-          <w:t xml:space="preserve"> choice </w:t>
-        </w:r>
-        <w:proofErr w:type="gramStart"/>
-        <w:r>
-          <w:t>didn't</w:t>
-        </w:r>
-        <w:proofErr w:type="gramEnd"/>
-        <w:r>
-          <w:t xml:space="preserve"> differ from chance (53.6%, t=2.1, p&gt;0.10).</w:t>
+          <w:t xml:space="preserve"> choice didn't differ from chance (53.6%, t=2.1, p&gt;0.10).</w:t>
         </w:r>
       </w:ins>
     </w:p>
@@ -1625,7 +1564,7 @@
 </file>
 
 <file path=word/comments.xml><?xml version="1.0" encoding="utf-8"?>
-<w:comments xmlns:wpc="http://schemas.microsoft.com/office/word/2010/wordprocessingCanvas" xmlns:cx="http://schemas.microsoft.com/office/drawing/2014/chartex" xmlns:cx1="http://schemas.microsoft.com/office/drawing/2015/9/8/chartex" xmlns:cx2="http://schemas.microsoft.com/office/drawing/2015/10/21/chartex" xmlns:cx3="http://schemas.microsoft.com/office/drawing/2016/5/9/chartex" xmlns:cx4="http://schemas.microsoft.com/office/drawing/2016/5/10/chartex" xmlns:cx5="http://schemas.microsoft.com/office/drawing/2016/5/11/chartex" xmlns:cx6="http://schemas.microsoft.com/office/drawing/2016/5/12/chartex" xmlns:cx7="http://schemas.microsoft.com/office/drawing/2016/5/13/chartex" xmlns:cx8="http://schemas.microsoft.com/office/drawing/2016/5/14/chartex" xmlns:mc="http://schemas.openxmlformats.org/markup-compatibility/2006" xmlns:aink="http://schemas.microsoft.com/office/drawing/2016/ink" xmlns:am3d="http://schemas.microsoft.com/office/drawing/2017/model3d" xmlns:o="urn:schemas-microsoft-com:office:office" xmlns:r="http://schemas.openxmlformats.org/officeDocument/2006/relationships" xmlns:m="http://schemas.openxmlformats.org/officeDocument/2006/math" xmlns:v="urn:schemas-microsoft-com:vml" xmlns:wp14="http://schemas.microsoft.com/office/word/2010/wordprocessingDrawing" xmlns:wp="http://schemas.openxmlformats.org/drawingml/2006/wordprocessingDrawing" xmlns:w10="urn:schemas-microsoft-com:office:word" xmlns:w="http://schemas.openxmlformats.org/wordprocessingml/2006/main" xmlns:w14="http://schemas.microsoft.com/office/word/2010/wordml" xmlns:w15="http://schemas.microsoft.com/office/word/2012/wordml" xmlns:w16cex="http://schemas.microsoft.com/office/word/2018/wordml/cex" xmlns:w16cid="http://schemas.microsoft.com/office/word/2016/wordml/cid" xmlns:w16="http://schemas.microsoft.com/office/word/2018/wordml" xmlns:w16se="http://schemas.microsoft.com/office/word/2015/wordml/symex" xmlns:wpg="http://schemas.microsoft.com/office/word/2010/wordprocessingGroup" xmlns:wpi="http://schemas.microsoft.com/office/word/2010/wordprocessingInk" xmlns:wne="http://schemas.microsoft.com/office/word/2006/wordml" xmlns:wps="http://schemas.microsoft.com/office/word/2010/wordprocessingShape" mc:Ignorable="w14 w15 w16se w16cid w16 w16cex wp14">
+<w:comments xmlns:wpc="http://schemas.microsoft.com/office/word/2010/wordprocessingCanvas" xmlns:cx="http://schemas.microsoft.com/office/drawing/2014/chartex" xmlns:cx1="http://schemas.microsoft.com/office/drawing/2015/9/8/chartex" xmlns:cx2="http://schemas.microsoft.com/office/drawing/2015/10/21/chartex" xmlns:cx3="http://schemas.microsoft.com/office/drawing/2016/5/9/chartex" xmlns:cx4="http://schemas.microsoft.com/office/drawing/2016/5/10/chartex" xmlns:cx5="http://schemas.microsoft.com/office/drawing/2016/5/11/chartex" xmlns:cx6="http://schemas.microsoft.com/office/drawing/2016/5/12/chartex" xmlns:cx7="http://schemas.microsoft.com/office/drawing/2016/5/13/chartex" xmlns:cx8="http://schemas.microsoft.com/office/drawing/2016/5/14/chartex" xmlns:mc="http://schemas.openxmlformats.org/markup-compatibility/2006" xmlns:aink="http://schemas.microsoft.com/office/drawing/2016/ink" xmlns:am3d="http://schemas.microsoft.com/office/drawing/2017/model3d" xmlns:o="urn:schemas-microsoft-com:office:office" xmlns:r="http://schemas.openxmlformats.org/officeDocument/2006/relationships" xmlns:m="http://schemas.openxmlformats.org/officeDocument/2006/math" xmlns:v="urn:schemas-microsoft-com:vml" xmlns:wp14="http://schemas.microsoft.com/office/word/2010/wordprocessingDrawing" xmlns:wp="http://schemas.openxmlformats.org/drawingml/2006/wordprocessingDrawing" xmlns:w10="urn:schemas-microsoft-com:office:word" xmlns:w="http://schemas.openxmlformats.org/wordprocessingml/2006/main" xmlns:w14="http://schemas.microsoft.com/office/word/2010/wordml" xmlns:w15="http://schemas.microsoft.com/office/word/2012/wordml" xmlns:w16cex="http://schemas.microsoft.com/office/word/2018/wordml/cex" xmlns:w16cid="http://schemas.microsoft.com/office/word/2016/wordml/cid" xmlns:w16="http://schemas.microsoft.com/office/word/2018/wordml" xmlns:w16sdtdh="http://schemas.microsoft.com/office/word/2020/wordml/sdtdatahash" xmlns:w16se="http://schemas.microsoft.com/office/word/2015/wordml/symex" xmlns:wpg="http://schemas.microsoft.com/office/word/2010/wordprocessingGroup" xmlns:wpi="http://schemas.microsoft.com/office/word/2010/wordprocessingInk" xmlns:wne="http://schemas.microsoft.com/office/word/2006/wordml" xmlns:wps="http://schemas.microsoft.com/office/word/2010/wordprocessingShape" mc:Ignorable="w14 w15 w16se w16cid w16 w16cex w16sdtdh wp14">
   <w:comment w:id="3" w:author="Chen Heller" w:date="2020-11-08T19:02:00Z" w:initials="CH">
     <w:p>
       <w:pPr>
@@ -1663,35 +1602,7 @@
         <w:rPr>
           <w:color w:val="FF0000"/>
         </w:rPr>
-        <w:t xml:space="preserve">This is an excellent question, and the calibration procedure should be written way more </w:t>
-      </w:r>
-      <w:proofErr w:type="gramStart"/>
-      <w:r>
-        <w:rPr>
-          <w:color w:val="FF0000"/>
-        </w:rPr>
-        <w:t>elaborately</w:t>
-      </w:r>
-      <w:proofErr w:type="gramEnd"/>
-      <w:r>
-        <w:rPr>
-          <w:color w:val="FF0000"/>
-        </w:rPr>
-        <w:t xml:space="preserve"> so we know what the plan is. I </w:t>
-      </w:r>
-      <w:proofErr w:type="gramStart"/>
-      <w:r>
-        <w:rPr>
-          <w:color w:val="FF0000"/>
-        </w:rPr>
-        <w:t>don’t</w:t>
-      </w:r>
-      <w:proofErr w:type="gramEnd"/>
-      <w:r>
-        <w:rPr>
-          <w:color w:val="FF0000"/>
-        </w:rPr>
-        <w:t xml:space="preserve"> have an answer here, as this pertains to the system requirements. Does Uri know, perhaps? </w:t>
+        <w:t xml:space="preserve">This is an excellent question, and the calibration procedure should be written way more elaborately so we know what the plan is. I don’t have an answer here, as this pertains to the system requirements. Does Uri know, perhaps? </w:t>
       </w:r>
     </w:p>
   </w:comment>
@@ -1712,17 +1623,8 @@
           <w:sz w:val="18"/>
           <w:szCs w:val="18"/>
         </w:rPr>
-        <w:t xml:space="preserve">make sure each word has the same number of opposite group words with which it doesn't share </w:t>
-      </w:r>
-      <w:proofErr w:type="gramStart"/>
-      <w:r>
-        <w:rPr>
-          <w:sz w:val="18"/>
-          <w:szCs w:val="18"/>
-        </w:rPr>
-        <w:t>letters</w:t>
-      </w:r>
-      <w:proofErr w:type="gramEnd"/>
+        <w:t>make sure each word has the same number of opposite group words with which it doesn't share letters</w:t>
+      </w:r>
     </w:p>
   </w:comment>
   <w:comment w:id="13" w:author="Chen Heller" w:date="2020-11-08T19:12:00Z" w:initials="CH">
@@ -1763,13 +1665,8 @@
       </w:r>
       <w:proofErr w:type="spellEnd"/>
       <w:r>
-        <w:t xml:space="preserve">, whatever would be easier for </w:t>
-      </w:r>
-      <w:proofErr w:type="gramStart"/>
-      <w:r>
-        <w:t>you</w:t>
-      </w:r>
-      <w:proofErr w:type="gramEnd"/>
+        <w:t>, whatever would be easier for you</w:t>
+      </w:r>
     </w:p>
   </w:comment>
   <w:comment w:id="21" w:author="Chen Heller" w:date="2020-11-08T19:05:00Z" w:initials="CH">
@@ -1840,15 +1737,7 @@
         <w:t>,</w:t>
       </w:r>
       <w:r>
-        <w:t xml:space="preserve"> see my changes. Also note that stimulus type is also a condition, so </w:t>
-      </w:r>
-      <w:proofErr w:type="gramStart"/>
-      <w:r>
-        <w:t>it’s</w:t>
-      </w:r>
-      <w:proofErr w:type="gramEnd"/>
-      <w:r>
-        <w:t xml:space="preserve"> in fact a 2X2X2…</w:t>
+        <w:t xml:space="preserve"> see my changes. Also note that stimulus type is also a condition, so it’s in fact a 2X2X2…</w:t>
       </w:r>
     </w:p>
   </w:comment>
@@ -1902,13 +1791,8 @@
         <w:annotationRef/>
       </w:r>
       <w:r>
-        <w:t xml:space="preserve">Is this taken from the original study? Would have been more elegant to have the different condition within the same category (so to manipulate only identity), but if this is what they did, we should do the </w:t>
-      </w:r>
-      <w:proofErr w:type="gramStart"/>
-      <w:r>
-        <w:t>same</w:t>
-      </w:r>
-      <w:proofErr w:type="gramEnd"/>
+        <w:t>Is this taken from the original study? Would have been more elegant to have the different condition within the same category (so to manipulate only identity), but if this is what they did, we should do the same</w:t>
+      </w:r>
     </w:p>
   </w:comment>
   <w:comment w:id="33" w:author="Chen Heller" w:date="2020-11-10T11:55:00Z" w:initials="CH">
@@ -1934,70 +1818,7 @@
       </w:r>
     </w:p>
   </w:comment>
-  <w:comment w:id="34" w:author="Chen Heller" w:date="2020-11-25T15:24:00Z" w:initials="CH">
-    <w:p>
-      <w:pPr>
-        <w:pStyle w:val="CommentText"/>
-      </w:pPr>
-      <w:r>
-        <w:rPr>
-          <w:rStyle w:val="CommentReference"/>
-        </w:rPr>
-        <w:annotationRef/>
-      </w:r>
-      <w:proofErr w:type="spellStart"/>
-      <w:r>
-        <w:t>Deheane</w:t>
-      </w:r>
-      <w:proofErr w:type="spellEnd"/>
-      <w:r>
-        <w:t xml:space="preserve"> has </w:t>
-      </w:r>
-      <w:proofErr w:type="gramStart"/>
-      <w:r>
-        <w:t>150</w:t>
-      </w:r>
-      <w:proofErr w:type="gramEnd"/>
-    </w:p>
-  </w:comment>
-  <w:comment w:id="35" w:author="Chen Heller" w:date="2020-11-08T19:16:00Z" w:initials="CH">
-    <w:p>
-      <w:pPr>
-        <w:pStyle w:val="CommentText"/>
-        <w:bidi w:val="0"/>
-      </w:pPr>
-      <w:r>
-        <w:rPr>
-          <w:rStyle w:val="CommentReference"/>
-        </w:rPr>
-        <w:annotationRef/>
-      </w:r>
-      <w:r>
-        <w:t>trials list (words order) must be constructed for each subject differently, otherwise we risk having a confound from words whose categorization is easier, thus faster.</w:t>
-      </w:r>
-    </w:p>
-  </w:comment>
-  <w:comment w:id="36" w:author="Liad Mudrik" w:date="2020-11-10T00:39:00Z" w:initials="LM">
-    <w:p>
-      <w:pPr>
-        <w:pStyle w:val="CommentText"/>
-        <w:bidi w:val="0"/>
-      </w:pPr>
-      <w:r>
-        <w:rPr>
-          <w:rStyle w:val="CommentReference"/>
-        </w:rPr>
-        <w:annotationRef/>
-      </w:r>
-      <w:r>
-        <w:rPr>
-          <w:noProof/>
-        </w:rPr>
-        <w:t>Definitely!</w:t>
-      </w:r>
-    </w:p>
-  </w:comment>
-  <w:comment w:id="50" w:author="Liad Mudrik" w:date="2020-11-10T00:35:00Z" w:initials="LM">
+  <w:comment w:id="45" w:author="Liad Mudrik" w:date="2020-11-10T00:35:00Z" w:initials="LM">
     <w:p>
       <w:pPr>
         <w:pStyle w:val="CommentText"/>
@@ -2028,7 +1849,7 @@
       </w:r>
     </w:p>
   </w:comment>
-  <w:comment w:id="53" w:author="Chen Heller" w:date="2020-11-08T19:20:00Z" w:initials="CH">
+  <w:comment w:id="48" w:author="Chen Heller" w:date="2020-11-08T19:20:00Z" w:initials="CH">
     <w:p>
       <w:pPr>
         <w:pStyle w:val="CommentText"/>
@@ -2041,16 +1862,11 @@
         <w:annotationRef/>
       </w:r>
       <w:r>
-        <w:t xml:space="preserve">Make your own procedure </w:t>
-      </w:r>
-      <w:proofErr w:type="gramStart"/>
-      <w:r>
-        <w:t>visualization</w:t>
-      </w:r>
-      <w:proofErr w:type="gramEnd"/>
+        <w:t>Make your own procedure visualization</w:t>
+      </w:r>
     </w:p>
   </w:comment>
-  <w:comment w:id="63" w:author="Chen Heller" w:date="2021-03-02T16:00:00Z" w:initials="CH">
+  <w:comment w:id="58" w:author="Chen Heller" w:date="2021-03-02T16:00:00Z" w:initials="CH">
     <w:p>
       <w:pPr>
         <w:pStyle w:val="CommentText"/>
@@ -2195,7 +2011,7 @@
       </w:r>
     </w:p>
   </w:comment>
-  <w:comment w:id="64" w:author="Chen Heller" w:date="2020-11-10T18:59:00Z" w:initials="CH">
+  <w:comment w:id="59" w:author="Chen Heller" w:date="2020-11-10T18:59:00Z" w:initials="CH">
     <w:p>
       <w:pPr>
         <w:pStyle w:val="CommentText"/>
@@ -2208,21 +2024,7 @@
         <w:rPr>
           <w:rStyle w:val="CommentReference"/>
         </w:rPr>
-        <w:t xml:space="preserve">Poses a </w:t>
-      </w:r>
-      <w:proofErr w:type="gramStart"/>
-      <w:r>
-        <w:rPr>
-          <w:rStyle w:val="CommentReference"/>
-        </w:rPr>
-        <w:t>problem?</w:t>
-      </w:r>
-      <w:proofErr w:type="gramEnd"/>
-      <w:r>
-        <w:rPr>
-          <w:rStyle w:val="CommentReference"/>
-        </w:rPr>
-        <w:t xml:space="preserve"> </w:t>
+        <w:t xml:space="preserve">Poses a problem? </w:t>
       </w:r>
     </w:p>
     <w:p>
@@ -2315,7 +2117,7 @@
       </w:r>
     </w:p>
   </w:comment>
-  <w:comment w:id="73" w:author="Liad Mudrik" w:date="2020-11-10T00:40:00Z" w:initials="LM">
+  <w:comment w:id="68" w:author="Liad Mudrik" w:date="2020-11-10T00:40:00Z" w:initials="LM">
     <w:p>
       <w:pPr>
         <w:pStyle w:val="CommentText"/>
@@ -2343,19 +2145,11 @@
       </w:r>
       <w:proofErr w:type="spellEnd"/>
       <w:r>
-        <w:t xml:space="preserve"> do? Or </w:t>
-      </w:r>
-      <w:proofErr w:type="gramStart"/>
-      <w:r>
-        <w:t>didn’t</w:t>
-      </w:r>
-      <w:proofErr w:type="gramEnd"/>
-      <w:r>
-        <w:t xml:space="preserve"> he address that?</w:t>
+        <w:t xml:space="preserve"> do? Or didn’t he address that?</w:t>
       </w:r>
     </w:p>
   </w:comment>
-  <w:comment w:id="74" w:author="Chen Heller" w:date="2020-11-10T16:34:00Z" w:initials="CH">
+  <w:comment w:id="69" w:author="Chen Heller" w:date="2020-11-10T16:34:00Z" w:initials="CH">
     <w:p>
       <w:pPr>
         <w:pStyle w:val="CommentText"/>
@@ -2468,7 +2262,7 @@
 </file>
 
 <file path=word/commentsExtended.xml><?xml version="1.0" encoding="utf-8"?>
-<w15:commentsEx xmlns:wpc="http://schemas.microsoft.com/office/word/2010/wordprocessingCanvas" xmlns:cx="http://schemas.microsoft.com/office/drawing/2014/chartex" xmlns:cx1="http://schemas.microsoft.com/office/drawing/2015/9/8/chartex" xmlns:cx2="http://schemas.microsoft.com/office/drawing/2015/10/21/chartex" xmlns:cx3="http://schemas.microsoft.com/office/drawing/2016/5/9/chartex" xmlns:cx4="http://schemas.microsoft.com/office/drawing/2016/5/10/chartex" xmlns:cx5="http://schemas.microsoft.com/office/drawing/2016/5/11/chartex" xmlns:cx6="http://schemas.microsoft.com/office/drawing/2016/5/12/chartex" xmlns:cx7="http://schemas.microsoft.com/office/drawing/2016/5/13/chartex" xmlns:cx8="http://schemas.microsoft.com/office/drawing/2016/5/14/chartex" xmlns:mc="http://schemas.openxmlformats.org/markup-compatibility/2006" xmlns:aink="http://schemas.microsoft.com/office/drawing/2016/ink" xmlns:am3d="http://schemas.microsoft.com/office/drawing/2017/model3d" xmlns:o="urn:schemas-microsoft-com:office:office" xmlns:r="http://schemas.openxmlformats.org/officeDocument/2006/relationships" xmlns:m="http://schemas.openxmlformats.org/officeDocument/2006/math" xmlns:v="urn:schemas-microsoft-com:vml" xmlns:wp14="http://schemas.microsoft.com/office/word/2010/wordprocessingDrawing" xmlns:wp="http://schemas.openxmlformats.org/drawingml/2006/wordprocessingDrawing" xmlns:w10="urn:schemas-microsoft-com:office:word" xmlns:w="http://schemas.openxmlformats.org/wordprocessingml/2006/main" xmlns:w14="http://schemas.microsoft.com/office/word/2010/wordml" xmlns:w15="http://schemas.microsoft.com/office/word/2012/wordml" xmlns:w16cex="http://schemas.microsoft.com/office/word/2018/wordml/cex" xmlns:w16cid="http://schemas.microsoft.com/office/word/2016/wordml/cid" xmlns:w16="http://schemas.microsoft.com/office/word/2018/wordml" xmlns:w16se="http://schemas.microsoft.com/office/word/2015/wordml/symex" xmlns:wpg="http://schemas.microsoft.com/office/word/2010/wordprocessingGroup" xmlns:wpi="http://schemas.microsoft.com/office/word/2010/wordprocessingInk" xmlns:wne="http://schemas.microsoft.com/office/word/2006/wordml" xmlns:wps="http://schemas.microsoft.com/office/word/2010/wordprocessingShape" mc:Ignorable="w14 w15 w16se w16cid w16 w16cex wp14">
+<w15:commentsEx xmlns:wpc="http://schemas.microsoft.com/office/word/2010/wordprocessingCanvas" xmlns:cx="http://schemas.microsoft.com/office/drawing/2014/chartex" xmlns:cx1="http://schemas.microsoft.com/office/drawing/2015/9/8/chartex" xmlns:cx2="http://schemas.microsoft.com/office/drawing/2015/10/21/chartex" xmlns:cx3="http://schemas.microsoft.com/office/drawing/2016/5/9/chartex" xmlns:cx4="http://schemas.microsoft.com/office/drawing/2016/5/10/chartex" xmlns:cx5="http://schemas.microsoft.com/office/drawing/2016/5/11/chartex" xmlns:cx6="http://schemas.microsoft.com/office/drawing/2016/5/12/chartex" xmlns:cx7="http://schemas.microsoft.com/office/drawing/2016/5/13/chartex" xmlns:cx8="http://schemas.microsoft.com/office/drawing/2016/5/14/chartex" xmlns:mc="http://schemas.openxmlformats.org/markup-compatibility/2006" xmlns:aink="http://schemas.microsoft.com/office/drawing/2016/ink" xmlns:am3d="http://schemas.microsoft.com/office/drawing/2017/model3d" xmlns:o="urn:schemas-microsoft-com:office:office" xmlns:r="http://schemas.openxmlformats.org/officeDocument/2006/relationships" xmlns:m="http://schemas.openxmlformats.org/officeDocument/2006/math" xmlns:v="urn:schemas-microsoft-com:vml" xmlns:wp14="http://schemas.microsoft.com/office/word/2010/wordprocessingDrawing" xmlns:wp="http://schemas.openxmlformats.org/drawingml/2006/wordprocessingDrawing" xmlns:w10="urn:schemas-microsoft-com:office:word" xmlns:w="http://schemas.openxmlformats.org/wordprocessingml/2006/main" xmlns:w14="http://schemas.microsoft.com/office/word/2010/wordml" xmlns:w15="http://schemas.microsoft.com/office/word/2012/wordml" xmlns:w16cex="http://schemas.microsoft.com/office/word/2018/wordml/cex" xmlns:w16cid="http://schemas.microsoft.com/office/word/2016/wordml/cid" xmlns:w16="http://schemas.microsoft.com/office/word/2018/wordml" xmlns:w16sdtdh="http://schemas.microsoft.com/office/word/2020/wordml/sdtdatahash" xmlns:w16se="http://schemas.microsoft.com/office/word/2015/wordml/symex" xmlns:wpg="http://schemas.microsoft.com/office/word/2010/wordprocessingGroup" xmlns:wpi="http://schemas.microsoft.com/office/word/2010/wordprocessingInk" xmlns:wne="http://schemas.microsoft.com/office/word/2006/wordml" xmlns:wps="http://schemas.microsoft.com/office/word/2010/wordprocessingShape" mc:Ignorable="w14 w15 w16se w16cid w16 w16cex w16sdtdh wp14">
   <w15:commentEx w15:paraId="60201724" w15:done="0"/>
   <w15:commentEx w15:paraId="72D54F8F" w15:paraIdParent="60201724" w15:done="0"/>
   <w15:commentEx w15:paraId="1D292165" w15:done="0"/>
@@ -2480,9 +2274,6 @@
   <w15:commentEx w15:paraId="2E97322A" w15:paraIdParent="6E4C0358" w15:done="0"/>
   <w15:commentEx w15:paraId="75292766" w15:done="0"/>
   <w15:commentEx w15:paraId="2BD30343" w15:paraIdParent="75292766" w15:done="0"/>
-  <w15:commentEx w15:paraId="5D26D8BA" w15:done="0"/>
-  <w15:commentEx w15:paraId="661088AB" w15:done="0"/>
-  <w15:commentEx w15:paraId="683FD60C" w15:paraIdParent="661088AB" w15:done="0"/>
   <w15:commentEx w15:paraId="17795A22" w15:done="0"/>
   <w15:commentEx w15:paraId="6BD967C9" w15:done="0"/>
   <w15:commentEx w15:paraId="7D3C2675" w15:done="0"/>
@@ -2493,7 +2284,7 @@
 </file>
 
 <file path=word/commentsExtensible.xml><?xml version="1.0" encoding="utf-8"?>
-<w16cex:commentsExtensible xmlns:wpc="http://schemas.microsoft.com/office/word/2010/wordprocessingCanvas" xmlns:cx="http://schemas.microsoft.com/office/drawing/2014/chartex" xmlns:cx1="http://schemas.microsoft.com/office/drawing/2015/9/8/chartex" xmlns:cx2="http://schemas.microsoft.com/office/drawing/2015/10/21/chartex" xmlns:cx3="http://schemas.microsoft.com/office/drawing/2016/5/9/chartex" xmlns:cx4="http://schemas.microsoft.com/office/drawing/2016/5/10/chartex" xmlns:cx5="http://schemas.microsoft.com/office/drawing/2016/5/11/chartex" xmlns:cx6="http://schemas.microsoft.com/office/drawing/2016/5/12/chartex" xmlns:cx7="http://schemas.microsoft.com/office/drawing/2016/5/13/chartex" xmlns:cx8="http://schemas.microsoft.com/office/drawing/2016/5/14/chartex" xmlns:mc="http://schemas.openxmlformats.org/markup-compatibility/2006" xmlns:aink="http://schemas.microsoft.com/office/drawing/2016/ink" xmlns:am3d="http://schemas.microsoft.com/office/drawing/2017/model3d" xmlns:o="urn:schemas-microsoft-com:office:office" xmlns:r="http://schemas.openxmlformats.org/officeDocument/2006/relationships" xmlns:m="http://schemas.openxmlformats.org/officeDocument/2006/math" xmlns:v="urn:schemas-microsoft-com:vml" xmlns:wp14="http://schemas.microsoft.com/office/word/2010/wordprocessingDrawing" xmlns:wp="http://schemas.openxmlformats.org/drawingml/2006/wordprocessingDrawing" xmlns:w10="urn:schemas-microsoft-com:office:word" xmlns:w="http://schemas.openxmlformats.org/wordprocessingml/2006/main" xmlns:w14="http://schemas.microsoft.com/office/word/2010/wordml" xmlns:w15="http://schemas.microsoft.com/office/word/2012/wordml" xmlns:w16cex="http://schemas.microsoft.com/office/word/2018/wordml/cex" xmlns:w16cid="http://schemas.microsoft.com/office/word/2016/wordml/cid" xmlns:w16="http://schemas.microsoft.com/office/word/2018/wordml" xmlns:w16se="http://schemas.microsoft.com/office/word/2015/wordml/symex" xmlns:wpg="http://schemas.microsoft.com/office/word/2010/wordprocessingGroup" xmlns:wpi="http://schemas.microsoft.com/office/word/2010/wordprocessingInk" xmlns:wne="http://schemas.microsoft.com/office/word/2006/wordml" xmlns:wps="http://schemas.microsoft.com/office/word/2010/wordprocessingShape" mc:Ignorable="w14 w15 w16se w16cid w16 w16cex wp14">
+<w16cex:commentsExtensible xmlns:wpc="http://schemas.microsoft.com/office/word/2010/wordprocessingCanvas" xmlns:cx="http://schemas.microsoft.com/office/drawing/2014/chartex" xmlns:cx1="http://schemas.microsoft.com/office/drawing/2015/9/8/chartex" xmlns:cx2="http://schemas.microsoft.com/office/drawing/2015/10/21/chartex" xmlns:cx3="http://schemas.microsoft.com/office/drawing/2016/5/9/chartex" xmlns:cx4="http://schemas.microsoft.com/office/drawing/2016/5/10/chartex" xmlns:cx5="http://schemas.microsoft.com/office/drawing/2016/5/11/chartex" xmlns:cx6="http://schemas.microsoft.com/office/drawing/2016/5/12/chartex" xmlns:cx7="http://schemas.microsoft.com/office/drawing/2016/5/13/chartex" xmlns:cx8="http://schemas.microsoft.com/office/drawing/2016/5/14/chartex" xmlns:mc="http://schemas.openxmlformats.org/markup-compatibility/2006" xmlns:aink="http://schemas.microsoft.com/office/drawing/2016/ink" xmlns:am3d="http://schemas.microsoft.com/office/drawing/2017/model3d" xmlns:o="urn:schemas-microsoft-com:office:office" xmlns:r="http://schemas.openxmlformats.org/officeDocument/2006/relationships" xmlns:m="http://schemas.openxmlformats.org/officeDocument/2006/math" xmlns:v="urn:schemas-microsoft-com:vml" xmlns:wp14="http://schemas.microsoft.com/office/word/2010/wordprocessingDrawing" xmlns:wp="http://schemas.openxmlformats.org/drawingml/2006/wordprocessingDrawing" xmlns:w10="urn:schemas-microsoft-com:office:word" xmlns:w="http://schemas.openxmlformats.org/wordprocessingml/2006/main" xmlns:w14="http://schemas.microsoft.com/office/word/2010/wordml" xmlns:w15="http://schemas.microsoft.com/office/word/2012/wordml" xmlns:w16cex="http://schemas.microsoft.com/office/word/2018/wordml/cex" xmlns:w16cid="http://schemas.microsoft.com/office/word/2016/wordml/cid" xmlns:w16="http://schemas.microsoft.com/office/word/2018/wordml" xmlns:w16sdtdh="http://schemas.microsoft.com/office/word/2020/wordml/sdtdatahash" xmlns:w16se="http://schemas.microsoft.com/office/word/2015/wordml/symex" xmlns:wpg="http://schemas.microsoft.com/office/word/2010/wordprocessingGroup" xmlns:wpi="http://schemas.microsoft.com/office/word/2010/wordprocessingInk" xmlns:wne="http://schemas.microsoft.com/office/word/2006/wordml" xmlns:wps="http://schemas.microsoft.com/office/word/2010/wordprocessingShape" mc:Ignorable="w14 w15 w16se w16cid w16 w16cex w16sdtdh wp14">
   <w16cex:commentExtensible w16cex:durableId="2352BF62" w16cex:dateUtc="2020-11-08T17:02:00Z"/>
   <w16cex:commentExtensible w16cex:durableId="2353E44F" w16cex:dateUtc="2020-11-09T13:52:00Z"/>
   <w16cex:commentExtensible w16cex:durableId="2352BFC4" w16cex:dateUtc="2020-11-08T17:04:00Z"/>
@@ -2505,9 +2296,6 @@
   <w16cex:commentExtensible w16cex:durableId="235524BD" w16cex:dateUtc="2020-11-10T12:39:00Z"/>
   <w16cex:commentExtensible w16cex:durableId="2353E5F5" w16cex:dateUtc="2020-11-09T13:58:00Z"/>
   <w16cex:commentExtensible w16cex:durableId="2354FE37" w16cex:dateUtc="2020-11-10T09:55:00Z"/>
-  <w16cex:commentExtensible w16cex:durableId="2368F5BC" w16cex:dateUtc="2020-11-25T13:24:00Z"/>
-  <w16cex:commentExtensible w16cex:durableId="23545F75" w16cex:dateUtc="2020-11-08T17:16:00Z"/>
-  <w16cex:commentExtensible w16cex:durableId="23545FAB" w16cex:dateUtc="2020-11-09T22:39:00Z"/>
   <w16cex:commentExtensible w16cex:durableId="23545EC7" w16cex:dateUtc="2020-11-09T22:35:00Z"/>
   <w16cex:commentExtensible w16cex:durableId="2352C37D" w16cex:dateUtc="2020-11-08T17:20:00Z"/>
   <w16cex:commentExtensible w16cex:durableId="23E8DF89" w16cex:dateUtc="2021-03-02T14:00:00Z"/>
@@ -2518,7 +2306,7 @@
 </file>
 
 <file path=word/commentsIds.xml><?xml version="1.0" encoding="utf-8"?>
-<w16cid:commentsIds xmlns:wpc="http://schemas.microsoft.com/office/word/2010/wordprocessingCanvas" xmlns:cx="http://schemas.microsoft.com/office/drawing/2014/chartex" xmlns:cx1="http://schemas.microsoft.com/office/drawing/2015/9/8/chartex" xmlns:cx2="http://schemas.microsoft.com/office/drawing/2015/10/21/chartex" xmlns:cx3="http://schemas.microsoft.com/office/drawing/2016/5/9/chartex" xmlns:cx4="http://schemas.microsoft.com/office/drawing/2016/5/10/chartex" xmlns:cx5="http://schemas.microsoft.com/office/drawing/2016/5/11/chartex" xmlns:cx6="http://schemas.microsoft.com/office/drawing/2016/5/12/chartex" xmlns:cx7="http://schemas.microsoft.com/office/drawing/2016/5/13/chartex" xmlns:cx8="http://schemas.microsoft.com/office/drawing/2016/5/14/chartex" xmlns:mc="http://schemas.openxmlformats.org/markup-compatibility/2006" xmlns:aink="http://schemas.microsoft.com/office/drawing/2016/ink" xmlns:am3d="http://schemas.microsoft.com/office/drawing/2017/model3d" xmlns:o="urn:schemas-microsoft-com:office:office" xmlns:r="http://schemas.openxmlformats.org/officeDocument/2006/relationships" xmlns:m="http://schemas.openxmlformats.org/officeDocument/2006/math" xmlns:v="urn:schemas-microsoft-com:vml" xmlns:wp14="http://schemas.microsoft.com/office/word/2010/wordprocessingDrawing" xmlns:wp="http://schemas.openxmlformats.org/drawingml/2006/wordprocessingDrawing" xmlns:w10="urn:schemas-microsoft-com:office:word" xmlns:w="http://schemas.openxmlformats.org/wordprocessingml/2006/main" xmlns:w14="http://schemas.microsoft.com/office/word/2010/wordml" xmlns:w15="http://schemas.microsoft.com/office/word/2012/wordml" xmlns:w16cex="http://schemas.microsoft.com/office/word/2018/wordml/cex" xmlns:w16cid="http://schemas.microsoft.com/office/word/2016/wordml/cid" xmlns:w16="http://schemas.microsoft.com/office/word/2018/wordml" xmlns:w16se="http://schemas.microsoft.com/office/word/2015/wordml/symex" xmlns:wpg="http://schemas.microsoft.com/office/word/2010/wordprocessingGroup" xmlns:wpi="http://schemas.microsoft.com/office/word/2010/wordprocessingInk" xmlns:wne="http://schemas.microsoft.com/office/word/2006/wordml" xmlns:wps="http://schemas.microsoft.com/office/word/2010/wordprocessingShape" mc:Ignorable="w14 w15 w16se w16cid w16 w16cex wp14">
+<w16cid:commentsIds xmlns:wpc="http://schemas.microsoft.com/office/word/2010/wordprocessingCanvas" xmlns:cx="http://schemas.microsoft.com/office/drawing/2014/chartex" xmlns:cx1="http://schemas.microsoft.com/office/drawing/2015/9/8/chartex" xmlns:cx2="http://schemas.microsoft.com/office/drawing/2015/10/21/chartex" xmlns:cx3="http://schemas.microsoft.com/office/drawing/2016/5/9/chartex" xmlns:cx4="http://schemas.microsoft.com/office/drawing/2016/5/10/chartex" xmlns:cx5="http://schemas.microsoft.com/office/drawing/2016/5/11/chartex" xmlns:cx6="http://schemas.microsoft.com/office/drawing/2016/5/12/chartex" xmlns:cx7="http://schemas.microsoft.com/office/drawing/2016/5/13/chartex" xmlns:cx8="http://schemas.microsoft.com/office/drawing/2016/5/14/chartex" xmlns:mc="http://schemas.openxmlformats.org/markup-compatibility/2006" xmlns:aink="http://schemas.microsoft.com/office/drawing/2016/ink" xmlns:am3d="http://schemas.microsoft.com/office/drawing/2017/model3d" xmlns:o="urn:schemas-microsoft-com:office:office" xmlns:r="http://schemas.openxmlformats.org/officeDocument/2006/relationships" xmlns:m="http://schemas.openxmlformats.org/officeDocument/2006/math" xmlns:v="urn:schemas-microsoft-com:vml" xmlns:wp14="http://schemas.microsoft.com/office/word/2010/wordprocessingDrawing" xmlns:wp="http://schemas.openxmlformats.org/drawingml/2006/wordprocessingDrawing" xmlns:w10="urn:schemas-microsoft-com:office:word" xmlns:w="http://schemas.openxmlformats.org/wordprocessingml/2006/main" xmlns:w14="http://schemas.microsoft.com/office/word/2010/wordml" xmlns:w15="http://schemas.microsoft.com/office/word/2012/wordml" xmlns:w16cex="http://schemas.microsoft.com/office/word/2018/wordml/cex" xmlns:w16cid="http://schemas.microsoft.com/office/word/2016/wordml/cid" xmlns:w16="http://schemas.microsoft.com/office/word/2018/wordml" xmlns:w16sdtdh="http://schemas.microsoft.com/office/word/2020/wordml/sdtdatahash" xmlns:w16se="http://schemas.microsoft.com/office/word/2015/wordml/symex" xmlns:wpg="http://schemas.microsoft.com/office/word/2010/wordprocessingGroup" xmlns:wpi="http://schemas.microsoft.com/office/word/2010/wordprocessingInk" xmlns:wne="http://schemas.microsoft.com/office/word/2006/wordml" xmlns:wps="http://schemas.microsoft.com/office/word/2010/wordprocessingShape" mc:Ignorable="w14 w15 w16se w16cid w16 w16cex w16sdtdh wp14">
   <w16cid:commentId w16cid:paraId="60201724" w16cid:durableId="2352BF62"/>
   <w16cid:commentId w16cid:paraId="72D54F8F" w16cid:durableId="2353E44F"/>
   <w16cid:commentId w16cid:paraId="1D292165" w16cid:durableId="2352BFC4"/>
@@ -2530,9 +2318,6 @@
   <w16cid:commentId w16cid:paraId="2E97322A" w16cid:durableId="235524BD"/>
   <w16cid:commentId w16cid:paraId="75292766" w16cid:durableId="2353E5F5"/>
   <w16cid:commentId w16cid:paraId="2BD30343" w16cid:durableId="2354FE37"/>
-  <w16cid:commentId w16cid:paraId="5D26D8BA" w16cid:durableId="2368F5BC"/>
-  <w16cid:commentId w16cid:paraId="661088AB" w16cid:durableId="23545F75"/>
-  <w16cid:commentId w16cid:paraId="683FD60C" w16cid:durableId="23545FAB"/>
   <w16cid:commentId w16cid:paraId="17795A22" w16cid:durableId="23545EC7"/>
   <w16cid:commentId w16cid:paraId="6BD967C9" w16cid:durableId="2352C37D"/>
   <w16cid:commentId w16cid:paraId="7D3C2675" w16cid:durableId="23E8DF89"/>
@@ -2543,7 +2328,7 @@
 </file>
 
 <file path=word/endnotes.xml><?xml version="1.0" encoding="utf-8"?>
-<w:endnotes xmlns:wpc="http://schemas.microsoft.com/office/word/2010/wordprocessingCanvas" xmlns:cx="http://schemas.microsoft.com/office/drawing/2014/chartex" xmlns:cx1="http://schemas.microsoft.com/office/drawing/2015/9/8/chartex" xmlns:cx2="http://schemas.microsoft.com/office/drawing/2015/10/21/chartex" xmlns:cx3="http://schemas.microsoft.com/office/drawing/2016/5/9/chartex" xmlns:cx4="http://schemas.microsoft.com/office/drawing/2016/5/10/chartex" xmlns:cx5="http://schemas.microsoft.com/office/drawing/2016/5/11/chartex" xmlns:cx6="http://schemas.microsoft.com/office/drawing/2016/5/12/chartex" xmlns:cx7="http://schemas.microsoft.com/office/drawing/2016/5/13/chartex" xmlns:cx8="http://schemas.microsoft.com/office/drawing/2016/5/14/chartex" xmlns:mc="http://schemas.openxmlformats.org/markup-compatibility/2006" xmlns:aink="http://schemas.microsoft.com/office/drawing/2016/ink" xmlns:am3d="http://schemas.microsoft.com/office/drawing/2017/model3d" xmlns:o="urn:schemas-microsoft-com:office:office" xmlns:r="http://schemas.openxmlformats.org/officeDocument/2006/relationships" xmlns:m="http://schemas.openxmlformats.org/officeDocument/2006/math" xmlns:v="urn:schemas-microsoft-com:vml" xmlns:wp14="http://schemas.microsoft.com/office/word/2010/wordprocessingDrawing" xmlns:wp="http://schemas.openxmlformats.org/drawingml/2006/wordprocessingDrawing" xmlns:w10="urn:schemas-microsoft-com:office:word" xmlns:w="http://schemas.openxmlformats.org/wordprocessingml/2006/main" xmlns:w14="http://schemas.microsoft.com/office/word/2010/wordml" xmlns:w15="http://schemas.microsoft.com/office/word/2012/wordml" xmlns:w16cex="http://schemas.microsoft.com/office/word/2018/wordml/cex" xmlns:w16cid="http://schemas.microsoft.com/office/word/2016/wordml/cid" xmlns:w16="http://schemas.microsoft.com/office/word/2018/wordml" xmlns:w16se="http://schemas.microsoft.com/office/word/2015/wordml/symex" xmlns:wpg="http://schemas.microsoft.com/office/word/2010/wordprocessingGroup" xmlns:wpi="http://schemas.microsoft.com/office/word/2010/wordprocessingInk" xmlns:wne="http://schemas.microsoft.com/office/word/2006/wordml" xmlns:wps="http://schemas.microsoft.com/office/word/2010/wordprocessingShape" mc:Ignorable="w14 w15 w16se w16cid w16 w16cex wp14">
+<w:endnotes xmlns:wpc="http://schemas.microsoft.com/office/word/2010/wordprocessingCanvas" xmlns:cx="http://schemas.microsoft.com/office/drawing/2014/chartex" xmlns:cx1="http://schemas.microsoft.com/office/drawing/2015/9/8/chartex" xmlns:cx2="http://schemas.microsoft.com/office/drawing/2015/10/21/chartex" xmlns:cx3="http://schemas.microsoft.com/office/drawing/2016/5/9/chartex" xmlns:cx4="http://schemas.microsoft.com/office/drawing/2016/5/10/chartex" xmlns:cx5="http://schemas.microsoft.com/office/drawing/2016/5/11/chartex" xmlns:cx6="http://schemas.microsoft.com/office/drawing/2016/5/12/chartex" xmlns:cx7="http://schemas.microsoft.com/office/drawing/2016/5/13/chartex" xmlns:cx8="http://schemas.microsoft.com/office/drawing/2016/5/14/chartex" xmlns:mc="http://schemas.openxmlformats.org/markup-compatibility/2006" xmlns:aink="http://schemas.microsoft.com/office/drawing/2016/ink" xmlns:am3d="http://schemas.microsoft.com/office/drawing/2017/model3d" xmlns:o="urn:schemas-microsoft-com:office:office" xmlns:r="http://schemas.openxmlformats.org/officeDocument/2006/relationships" xmlns:m="http://schemas.openxmlformats.org/officeDocument/2006/math" xmlns:v="urn:schemas-microsoft-com:vml" xmlns:wp14="http://schemas.microsoft.com/office/word/2010/wordprocessingDrawing" xmlns:wp="http://schemas.openxmlformats.org/drawingml/2006/wordprocessingDrawing" xmlns:w10="urn:schemas-microsoft-com:office:word" xmlns:w="http://schemas.openxmlformats.org/wordprocessingml/2006/main" xmlns:w14="http://schemas.microsoft.com/office/word/2010/wordml" xmlns:w15="http://schemas.microsoft.com/office/word/2012/wordml" xmlns:w16cex="http://schemas.microsoft.com/office/word/2018/wordml/cex" xmlns:w16cid="http://schemas.microsoft.com/office/word/2016/wordml/cid" xmlns:w16="http://schemas.microsoft.com/office/word/2018/wordml" xmlns:w16sdtdh="http://schemas.microsoft.com/office/word/2020/wordml/sdtdatahash" xmlns:w16se="http://schemas.microsoft.com/office/word/2015/wordml/symex" xmlns:wpg="http://schemas.microsoft.com/office/word/2010/wordprocessingGroup" xmlns:wpi="http://schemas.microsoft.com/office/word/2010/wordprocessingInk" xmlns:wne="http://schemas.microsoft.com/office/word/2006/wordml" xmlns:wps="http://schemas.microsoft.com/office/word/2010/wordprocessingShape" mc:Ignorable="w14 w15 w16se w16cid w16 w16cex w16sdtdh wp14">
   <w:endnote w:type="separator" w:id="-1">
     <w:p>
       <w:r>
@@ -2562,7 +2347,7 @@
 </file>
 
 <file path=word/footnotes.xml><?xml version="1.0" encoding="utf-8"?>
-<w:footnotes xmlns:wpc="http://schemas.microsoft.com/office/word/2010/wordprocessingCanvas" xmlns:cx="http://schemas.microsoft.com/office/drawing/2014/chartex" xmlns:cx1="http://schemas.microsoft.com/office/drawing/2015/9/8/chartex" xmlns:cx2="http://schemas.microsoft.com/office/drawing/2015/10/21/chartex" xmlns:cx3="http://schemas.microsoft.com/office/drawing/2016/5/9/chartex" xmlns:cx4="http://schemas.microsoft.com/office/drawing/2016/5/10/chartex" xmlns:cx5="http://schemas.microsoft.com/office/drawing/2016/5/11/chartex" xmlns:cx6="http://schemas.microsoft.com/office/drawing/2016/5/12/chartex" xmlns:cx7="http://schemas.microsoft.com/office/drawing/2016/5/13/chartex" xmlns:cx8="http://schemas.microsoft.com/office/drawing/2016/5/14/chartex" xmlns:mc="http://schemas.openxmlformats.org/markup-compatibility/2006" xmlns:aink="http://schemas.microsoft.com/office/drawing/2016/ink" xmlns:am3d="http://schemas.microsoft.com/office/drawing/2017/model3d" xmlns:o="urn:schemas-microsoft-com:office:office" xmlns:r="http://schemas.openxmlformats.org/officeDocument/2006/relationships" xmlns:m="http://schemas.openxmlformats.org/officeDocument/2006/math" xmlns:v="urn:schemas-microsoft-com:vml" xmlns:wp14="http://schemas.microsoft.com/office/word/2010/wordprocessingDrawing" xmlns:wp="http://schemas.openxmlformats.org/drawingml/2006/wordprocessingDrawing" xmlns:w10="urn:schemas-microsoft-com:office:word" xmlns:w="http://schemas.openxmlformats.org/wordprocessingml/2006/main" xmlns:w14="http://schemas.microsoft.com/office/word/2010/wordml" xmlns:w15="http://schemas.microsoft.com/office/word/2012/wordml" xmlns:w16cex="http://schemas.microsoft.com/office/word/2018/wordml/cex" xmlns:w16cid="http://schemas.microsoft.com/office/word/2016/wordml/cid" xmlns:w16="http://schemas.microsoft.com/office/word/2018/wordml" xmlns:w16se="http://schemas.microsoft.com/office/word/2015/wordml/symex" xmlns:wpg="http://schemas.microsoft.com/office/word/2010/wordprocessingGroup" xmlns:wpi="http://schemas.microsoft.com/office/word/2010/wordprocessingInk" xmlns:wne="http://schemas.microsoft.com/office/word/2006/wordml" xmlns:wps="http://schemas.microsoft.com/office/word/2010/wordprocessingShape" mc:Ignorable="w14 w15 w16se w16cid w16 w16cex wp14">
+<w:footnotes xmlns:wpc="http://schemas.microsoft.com/office/word/2010/wordprocessingCanvas" xmlns:cx="http://schemas.microsoft.com/office/drawing/2014/chartex" xmlns:cx1="http://schemas.microsoft.com/office/drawing/2015/9/8/chartex" xmlns:cx2="http://schemas.microsoft.com/office/drawing/2015/10/21/chartex" xmlns:cx3="http://schemas.microsoft.com/office/drawing/2016/5/9/chartex" xmlns:cx4="http://schemas.microsoft.com/office/drawing/2016/5/10/chartex" xmlns:cx5="http://schemas.microsoft.com/office/drawing/2016/5/11/chartex" xmlns:cx6="http://schemas.microsoft.com/office/drawing/2016/5/12/chartex" xmlns:cx7="http://schemas.microsoft.com/office/drawing/2016/5/13/chartex" xmlns:cx8="http://schemas.microsoft.com/office/drawing/2016/5/14/chartex" xmlns:mc="http://schemas.openxmlformats.org/markup-compatibility/2006" xmlns:aink="http://schemas.microsoft.com/office/drawing/2016/ink" xmlns:am3d="http://schemas.microsoft.com/office/drawing/2017/model3d" xmlns:o="urn:schemas-microsoft-com:office:office" xmlns:r="http://schemas.openxmlformats.org/officeDocument/2006/relationships" xmlns:m="http://schemas.openxmlformats.org/officeDocument/2006/math" xmlns:v="urn:schemas-microsoft-com:vml" xmlns:wp14="http://schemas.microsoft.com/office/word/2010/wordprocessingDrawing" xmlns:wp="http://schemas.openxmlformats.org/drawingml/2006/wordprocessingDrawing" xmlns:w10="urn:schemas-microsoft-com:office:word" xmlns:w="http://schemas.openxmlformats.org/wordprocessingml/2006/main" xmlns:w14="http://schemas.microsoft.com/office/word/2010/wordml" xmlns:w15="http://schemas.microsoft.com/office/word/2012/wordml" xmlns:w16cex="http://schemas.microsoft.com/office/word/2018/wordml/cex" xmlns:w16cid="http://schemas.microsoft.com/office/word/2016/wordml/cid" xmlns:w16="http://schemas.microsoft.com/office/word/2018/wordml" xmlns:w16sdtdh="http://schemas.microsoft.com/office/word/2020/wordml/sdtdatahash" xmlns:w16se="http://schemas.microsoft.com/office/word/2015/wordml/symex" xmlns:wpg="http://schemas.microsoft.com/office/word/2010/wordprocessingGroup" xmlns:wpi="http://schemas.microsoft.com/office/word/2010/wordprocessingInk" xmlns:wne="http://schemas.microsoft.com/office/word/2006/wordml" xmlns:wps="http://schemas.microsoft.com/office/word/2010/wordprocessingShape" mc:Ignorable="w14 w15 w16se w16cid w16 w16cex w16sdtdh wp14">
   <w:footnote w:type="separator" w:id="-1">
     <w:p>
       <w:r>
@@ -2581,7 +2366,7 @@
 </file>
 
 <file path=word/numbering.xml><?xml version="1.0" encoding="utf-8"?>
-<w:numbering xmlns:wpc="http://schemas.microsoft.com/office/word/2010/wordprocessingCanvas" xmlns:cx="http://schemas.microsoft.com/office/drawing/2014/chartex" xmlns:cx1="http://schemas.microsoft.com/office/drawing/2015/9/8/chartex" xmlns:cx2="http://schemas.microsoft.com/office/drawing/2015/10/21/chartex" xmlns:cx3="http://schemas.microsoft.com/office/drawing/2016/5/9/chartex" xmlns:cx4="http://schemas.microsoft.com/office/drawing/2016/5/10/chartex" xmlns:cx5="http://schemas.microsoft.com/office/drawing/2016/5/11/chartex" xmlns:cx6="http://schemas.microsoft.com/office/drawing/2016/5/12/chartex" xmlns:cx7="http://schemas.microsoft.com/office/drawing/2016/5/13/chartex" xmlns:cx8="http://schemas.microsoft.com/office/drawing/2016/5/14/chartex" xmlns:mc="http://schemas.openxmlformats.org/markup-compatibility/2006" xmlns:aink="http://schemas.microsoft.com/office/drawing/2016/ink" xmlns:am3d="http://schemas.microsoft.com/office/drawing/2017/model3d" xmlns:o="urn:schemas-microsoft-com:office:office" xmlns:r="http://schemas.openxmlformats.org/officeDocument/2006/relationships" xmlns:m="http://schemas.openxmlformats.org/officeDocument/2006/math" xmlns:v="urn:schemas-microsoft-com:vml" xmlns:wp14="http://schemas.microsoft.com/office/word/2010/wordprocessingDrawing" xmlns:wp="http://schemas.openxmlformats.org/drawingml/2006/wordprocessingDrawing" xmlns:w10="urn:schemas-microsoft-com:office:word" xmlns:w="http://schemas.openxmlformats.org/wordprocessingml/2006/main" xmlns:w14="http://schemas.microsoft.com/office/word/2010/wordml" xmlns:w15="http://schemas.microsoft.com/office/word/2012/wordml" xmlns:w16cex="http://schemas.microsoft.com/office/word/2018/wordml/cex" xmlns:w16cid="http://schemas.microsoft.com/office/word/2016/wordml/cid" xmlns:w16="http://schemas.microsoft.com/office/word/2018/wordml" xmlns:w16se="http://schemas.microsoft.com/office/word/2015/wordml/symex" xmlns:wpg="http://schemas.microsoft.com/office/word/2010/wordprocessingGroup" xmlns:wpi="http://schemas.microsoft.com/office/word/2010/wordprocessingInk" xmlns:wne="http://schemas.microsoft.com/office/word/2006/wordml" xmlns:wps="http://schemas.microsoft.com/office/word/2010/wordprocessingShape" mc:Ignorable="w14 w15 w16se w16cid w16 w16cex wp14">
+<w:numbering xmlns:wpc="http://schemas.microsoft.com/office/word/2010/wordprocessingCanvas" xmlns:cx="http://schemas.microsoft.com/office/drawing/2014/chartex" xmlns:cx1="http://schemas.microsoft.com/office/drawing/2015/9/8/chartex" xmlns:cx2="http://schemas.microsoft.com/office/drawing/2015/10/21/chartex" xmlns:cx3="http://schemas.microsoft.com/office/drawing/2016/5/9/chartex" xmlns:cx4="http://schemas.microsoft.com/office/drawing/2016/5/10/chartex" xmlns:cx5="http://schemas.microsoft.com/office/drawing/2016/5/11/chartex" xmlns:cx6="http://schemas.microsoft.com/office/drawing/2016/5/12/chartex" xmlns:cx7="http://schemas.microsoft.com/office/drawing/2016/5/13/chartex" xmlns:cx8="http://schemas.microsoft.com/office/drawing/2016/5/14/chartex" xmlns:mc="http://schemas.openxmlformats.org/markup-compatibility/2006" xmlns:aink="http://schemas.microsoft.com/office/drawing/2016/ink" xmlns:am3d="http://schemas.microsoft.com/office/drawing/2017/model3d" xmlns:o="urn:schemas-microsoft-com:office:office" xmlns:r="http://schemas.openxmlformats.org/officeDocument/2006/relationships" xmlns:m="http://schemas.openxmlformats.org/officeDocument/2006/math" xmlns:v="urn:schemas-microsoft-com:vml" xmlns:wp14="http://schemas.microsoft.com/office/word/2010/wordprocessingDrawing" xmlns:wp="http://schemas.openxmlformats.org/drawingml/2006/wordprocessingDrawing" xmlns:w10="urn:schemas-microsoft-com:office:word" xmlns:w="http://schemas.openxmlformats.org/wordprocessingml/2006/main" xmlns:w14="http://schemas.microsoft.com/office/word/2010/wordml" xmlns:w15="http://schemas.microsoft.com/office/word/2012/wordml" xmlns:w16cex="http://schemas.microsoft.com/office/word/2018/wordml/cex" xmlns:w16cid="http://schemas.microsoft.com/office/word/2016/wordml/cid" xmlns:w16="http://schemas.microsoft.com/office/word/2018/wordml" xmlns:w16sdtdh="http://schemas.microsoft.com/office/word/2020/wordml/sdtdatahash" xmlns:w16se="http://schemas.microsoft.com/office/word/2015/wordml/symex" xmlns:wpg="http://schemas.microsoft.com/office/word/2010/wordprocessingGroup" xmlns:wpi="http://schemas.microsoft.com/office/word/2010/wordprocessingInk" xmlns:wne="http://schemas.microsoft.com/office/word/2006/wordml" xmlns:wps="http://schemas.microsoft.com/office/word/2010/wordprocessingShape" mc:Ignorable="w14 w15 w16se w16cid w16 w16cex w16sdtdh wp14">
   <w:abstractNum w:abstractNumId="0" w15:restartNumberingAfterBreak="0">
     <w:nsid w:val="0AB14BA4"/>
     <w:multiLevelType w:val="hybridMultilevel"/>
@@ -2793,7 +2578,7 @@
 </file>
 
 <file path=word/people.xml><?xml version="1.0" encoding="utf-8"?>
-<w15:people xmlns:wpc="http://schemas.microsoft.com/office/word/2010/wordprocessingCanvas" xmlns:cx="http://schemas.microsoft.com/office/drawing/2014/chartex" xmlns:cx1="http://schemas.microsoft.com/office/drawing/2015/9/8/chartex" xmlns:cx2="http://schemas.microsoft.com/office/drawing/2015/10/21/chartex" xmlns:cx3="http://schemas.microsoft.com/office/drawing/2016/5/9/chartex" xmlns:cx4="http://schemas.microsoft.com/office/drawing/2016/5/10/chartex" xmlns:cx5="http://schemas.microsoft.com/office/drawing/2016/5/11/chartex" xmlns:cx6="http://schemas.microsoft.com/office/drawing/2016/5/12/chartex" xmlns:cx7="http://schemas.microsoft.com/office/drawing/2016/5/13/chartex" xmlns:cx8="http://schemas.microsoft.com/office/drawing/2016/5/14/chartex" xmlns:mc="http://schemas.openxmlformats.org/markup-compatibility/2006" xmlns:aink="http://schemas.microsoft.com/office/drawing/2016/ink" xmlns:am3d="http://schemas.microsoft.com/office/drawing/2017/model3d" xmlns:o="urn:schemas-microsoft-com:office:office" xmlns:r="http://schemas.openxmlformats.org/officeDocument/2006/relationships" xmlns:m="http://schemas.openxmlformats.org/officeDocument/2006/math" xmlns:v="urn:schemas-microsoft-com:vml" xmlns:wp14="http://schemas.microsoft.com/office/word/2010/wordprocessingDrawing" xmlns:wp="http://schemas.openxmlformats.org/drawingml/2006/wordprocessingDrawing" xmlns:w10="urn:schemas-microsoft-com:office:word" xmlns:w="http://schemas.openxmlformats.org/wordprocessingml/2006/main" xmlns:w14="http://schemas.microsoft.com/office/word/2010/wordml" xmlns:w15="http://schemas.microsoft.com/office/word/2012/wordml" xmlns:w16cex="http://schemas.microsoft.com/office/word/2018/wordml/cex" xmlns:w16cid="http://schemas.microsoft.com/office/word/2016/wordml/cid" xmlns:w16="http://schemas.microsoft.com/office/word/2018/wordml" xmlns:w16se="http://schemas.microsoft.com/office/word/2015/wordml/symex" xmlns:wpg="http://schemas.microsoft.com/office/word/2010/wordprocessingGroup" xmlns:wpi="http://schemas.microsoft.com/office/word/2010/wordprocessingInk" xmlns:wne="http://schemas.microsoft.com/office/word/2006/wordml" xmlns:wps="http://schemas.microsoft.com/office/word/2010/wordprocessingShape" mc:Ignorable="w14 w15 w16se w16cid w16 w16cex wp14">
+<w15:people xmlns:wpc="http://schemas.microsoft.com/office/word/2010/wordprocessingCanvas" xmlns:cx="http://schemas.microsoft.com/office/drawing/2014/chartex" xmlns:cx1="http://schemas.microsoft.com/office/drawing/2015/9/8/chartex" xmlns:cx2="http://schemas.microsoft.com/office/drawing/2015/10/21/chartex" xmlns:cx3="http://schemas.microsoft.com/office/drawing/2016/5/9/chartex" xmlns:cx4="http://schemas.microsoft.com/office/drawing/2016/5/10/chartex" xmlns:cx5="http://schemas.microsoft.com/office/drawing/2016/5/11/chartex" xmlns:cx6="http://schemas.microsoft.com/office/drawing/2016/5/12/chartex" xmlns:cx7="http://schemas.microsoft.com/office/drawing/2016/5/13/chartex" xmlns:cx8="http://schemas.microsoft.com/office/drawing/2016/5/14/chartex" xmlns:mc="http://schemas.openxmlformats.org/markup-compatibility/2006" xmlns:aink="http://schemas.microsoft.com/office/drawing/2016/ink" xmlns:am3d="http://schemas.microsoft.com/office/drawing/2017/model3d" xmlns:o="urn:schemas-microsoft-com:office:office" xmlns:r="http://schemas.openxmlformats.org/officeDocument/2006/relationships" xmlns:m="http://schemas.openxmlformats.org/officeDocument/2006/math" xmlns:v="urn:schemas-microsoft-com:vml" xmlns:wp14="http://schemas.microsoft.com/office/word/2010/wordprocessingDrawing" xmlns:wp="http://schemas.openxmlformats.org/drawingml/2006/wordprocessingDrawing" xmlns:w10="urn:schemas-microsoft-com:office:word" xmlns:w="http://schemas.openxmlformats.org/wordprocessingml/2006/main" xmlns:w14="http://schemas.microsoft.com/office/word/2010/wordml" xmlns:w15="http://schemas.microsoft.com/office/word/2012/wordml" xmlns:w16cex="http://schemas.microsoft.com/office/word/2018/wordml/cex" xmlns:w16cid="http://schemas.microsoft.com/office/word/2016/wordml/cid" xmlns:w16="http://schemas.microsoft.com/office/word/2018/wordml" xmlns:w16sdtdh="http://schemas.microsoft.com/office/word/2020/wordml/sdtdatahash" xmlns:w16se="http://schemas.microsoft.com/office/word/2015/wordml/symex" xmlns:wpg="http://schemas.microsoft.com/office/word/2010/wordprocessingGroup" xmlns:wpi="http://schemas.microsoft.com/office/word/2010/wordprocessingInk" xmlns:wne="http://schemas.microsoft.com/office/word/2006/wordml" xmlns:wps="http://schemas.microsoft.com/office/word/2010/wordprocessingShape" mc:Ignorable="w14 w15 w16se w16cid w16 w16cex w16sdtdh wp14">
   <w15:person w15:author="Chen Heller">
     <w15:presenceInfo w15:providerId="AD" w15:userId="S::hellerk@post.bgu.ac.il::477e52ea-193a-4895-9257-f8cce3effd97"/>
   </w15:person>
@@ -2804,7 +2589,7 @@
 </file>
 
 <file path=word/styles.xml><?xml version="1.0" encoding="utf-8"?>
-<w:styles xmlns:mc="http://schemas.openxmlformats.org/markup-compatibility/2006" xmlns:r="http://schemas.openxmlformats.org/officeDocument/2006/relationships" xmlns:w="http://schemas.openxmlformats.org/wordprocessingml/2006/main" xmlns:w14="http://schemas.microsoft.com/office/word/2010/wordml" xmlns:w15="http://schemas.microsoft.com/office/word/2012/wordml" xmlns:w16cex="http://schemas.microsoft.com/office/word/2018/wordml/cex" xmlns:w16cid="http://schemas.microsoft.com/office/word/2016/wordml/cid" xmlns:w16="http://schemas.microsoft.com/office/word/2018/wordml" xmlns:w16se="http://schemas.microsoft.com/office/word/2015/wordml/symex" mc:Ignorable="w14 w15 w16se w16cid w16 w16cex">
+<w:styles xmlns:mc="http://schemas.openxmlformats.org/markup-compatibility/2006" xmlns:r="http://schemas.openxmlformats.org/officeDocument/2006/relationships" xmlns:w="http://schemas.openxmlformats.org/wordprocessingml/2006/main" xmlns:w14="http://schemas.microsoft.com/office/word/2010/wordml" xmlns:w15="http://schemas.microsoft.com/office/word/2012/wordml" xmlns:w16cex="http://schemas.microsoft.com/office/word/2018/wordml/cex" xmlns:w16cid="http://schemas.microsoft.com/office/word/2016/wordml/cid" xmlns:w16="http://schemas.microsoft.com/office/word/2018/wordml" xmlns:w16sdtdh="http://schemas.microsoft.com/office/word/2020/wordml/sdtdatahash" xmlns:w16se="http://schemas.microsoft.com/office/word/2015/wordml/symex" mc:Ignorable="w14 w15 w16se w16cid w16 w16cex w16sdtdh">
   <w:docDefaults>
     <w:rPrDefault>
       <w:rPr>
@@ -3401,6 +3186,7 @@
   <w:style w:type="character" w:default="1" w:styleId="DefaultParagraphFont">
     <w:name w:val="Default Paragraph Font"/>
     <w:uiPriority w:val="1"/>
+    <w:semiHidden/>
     <w:unhideWhenUsed/>
   </w:style>
   <w:style w:type="table" w:default="1" w:styleId="TableNormal">

</xml_diff>